<commit_message>
Kevin: commit debut (...) pdf et rapport
</commit_message>
<xml_diff>
--- a/19_ECommerce_Spring/reportings/rapport Spring MVC Benjamin Hadrien Kevin 15-11-2017.docx
+++ b/19_ECommerce_Spring/reportings/rapport Spring MVC Benjamin Hadrien Kevin 15-11-2017.docx
@@ -1,6 +1,6 @@
 
 <file path=word/document.xml><?xml version="1.0" encoding="utf-8"?>
-<w:document xmlns:ve="http://schemas.openxmlformats.org/markup-compatibility/2006" xmlns:o="urn:schemas-microsoft-com:office:office" xmlns:r="http://schemas.openxmlformats.org/officeDocument/2006/relationships" xmlns:m="http://schemas.openxmlformats.org/officeDocument/2006/math" xmlns:v="urn:schemas-microsoft-com:vml" xmlns:wp="http://schemas.openxmlformats.org/drawingml/2006/wordprocessingDrawing" xmlns:w10="urn:schemas-microsoft-com:office:word" xmlns:w="http://schemas.openxmlformats.org/wordprocessingml/2006/main" xmlns:wne="http://schemas.microsoft.com/office/word/2006/wordml">
+<w:document xmlns:wpc="http://schemas.microsoft.com/office/word/2010/wordprocessingCanvas" xmlns:cx="http://schemas.microsoft.com/office/drawing/2014/chartex" xmlns:cx1="http://schemas.microsoft.com/office/drawing/2015/9/8/chartex" xmlns:cx2="http://schemas.microsoft.com/office/drawing/2015/10/21/chartex" xmlns:cx3="http://schemas.microsoft.com/office/drawing/2016/5/9/chartex" xmlns:cx4="http://schemas.microsoft.com/office/drawing/2016/5/10/chartex" xmlns:cx5="http://schemas.microsoft.com/office/drawing/2016/5/11/chartex" xmlns:cx6="http://schemas.microsoft.com/office/drawing/2016/5/12/chartex" xmlns:cx7="http://schemas.microsoft.com/office/drawing/2016/5/13/chartex" xmlns:cx8="http://schemas.microsoft.com/office/drawing/2016/5/14/chartex" xmlns:mc="http://schemas.openxmlformats.org/markup-compatibility/2006" xmlns:aink="http://schemas.microsoft.com/office/drawing/2016/ink" xmlns:am3d="http://schemas.microsoft.com/office/drawing/2017/model3d" xmlns:o="urn:schemas-microsoft-com:office:office" xmlns:r="http://schemas.openxmlformats.org/officeDocument/2006/relationships" xmlns:m="http://schemas.openxmlformats.org/officeDocument/2006/math" xmlns:v="urn:schemas-microsoft-com:vml" xmlns:wp14="http://schemas.microsoft.com/office/word/2010/wordprocessingDrawing" xmlns:wp="http://schemas.openxmlformats.org/drawingml/2006/wordprocessingDrawing" xmlns:w10="urn:schemas-microsoft-com:office:word" xmlns:w="http://schemas.openxmlformats.org/wordprocessingml/2006/main" xmlns:w14="http://schemas.microsoft.com/office/word/2010/wordml" xmlns:w15="http://schemas.microsoft.com/office/word/2012/wordml" xmlns:w16cid="http://schemas.microsoft.com/office/word/2016/wordml/cid" xmlns:w16se="http://schemas.microsoft.com/office/word/2015/wordml/symex" xmlns:wpg="http://schemas.microsoft.com/office/word/2010/wordprocessingGroup" xmlns:wpi="http://schemas.microsoft.com/office/word/2010/wordprocessingInk" xmlns:wne="http://schemas.microsoft.com/office/word/2006/wordml" xmlns:wps="http://schemas.microsoft.com/office/word/2010/wordprocessingShape" mc:Ignorable="w14 w15 w16se w16cid wp14">
   <w:body>
     <w:p>
       <w:pPr>
@@ -17,25 +17,7 @@
           <w:sz w:val="32"/>
           <w:szCs w:val="32"/>
         </w:rPr>
-        <w:t xml:space="preserve">Rapport de Projet </w:t>
-      </w:r>
-      <w:proofErr w:type="spellStart"/>
-      <w:r>
-        <w:rPr>
-          <w:b/>
-          <w:sz w:val="32"/>
-          <w:szCs w:val="32"/>
-        </w:rPr>
-        <w:t>Spring</w:t>
-      </w:r>
-      <w:proofErr w:type="spellEnd"/>
-      <w:r>
-        <w:rPr>
-          <w:b/>
-          <w:sz w:val="32"/>
-          <w:szCs w:val="32"/>
-        </w:rPr>
-        <w:t xml:space="preserve"> MVC</w:t>
+        <w:t>Rapport de Projet Spring MVC</w:t>
       </w:r>
     </w:p>
     <w:p/>
@@ -126,21 +108,8 @@
         </w:numPr>
         <w:spacing w:line="360" w:lineRule="auto"/>
       </w:pPr>
-      <w:proofErr w:type="spellStart"/>
-      <w:r>
-        <w:t>Controllers</w:t>
-      </w:r>
-      <w:proofErr w:type="spellEnd"/>
-      <w:r>
-        <w:t xml:space="preserve"> + </w:t>
-      </w:r>
-      <w:proofErr w:type="spellStart"/>
-      <w:r>
-        <w:t>forms</w:t>
-      </w:r>
-      <w:proofErr w:type="spellEnd"/>
-      <w:r>
-        <w:t xml:space="preserve"> :</w:t>
+      <w:r>
+        <w:t>Controllers + forms :</w:t>
       </w:r>
     </w:p>
     <w:p>
@@ -197,15 +166,7 @@
         <w:spacing w:line="360" w:lineRule="auto"/>
       </w:pPr>
       <w:r>
-        <w:t xml:space="preserve">Test </w:t>
-      </w:r>
-      <w:proofErr w:type="spellStart"/>
-      <w:r>
-        <w:t>Junit</w:t>
-      </w:r>
-      <w:proofErr w:type="spellEnd"/>
-      <w:r>
-        <w:t xml:space="preserve"> : Kevin</w:t>
+        <w:t>Test Junit : Kevin</w:t>
       </w:r>
       <w:r>
         <w:t xml:space="preserve">  →  </w:t>
@@ -226,13 +187,8 @@
         </w:numPr>
         <w:spacing w:line="360" w:lineRule="auto"/>
       </w:pPr>
-      <w:proofErr w:type="spellStart"/>
-      <w:r>
-        <w:t>Spring</w:t>
-      </w:r>
-      <w:proofErr w:type="spellEnd"/>
-      <w:r>
-        <w:t>-Security : Benjamin</w:t>
+      <w:r>
+        <w:t>Spring-Security : Benjamin</w:t>
       </w:r>
       <w:r>
         <w:t xml:space="preserve">  →  </w:t>
@@ -253,13 +209,8 @@
         </w:numPr>
         <w:spacing w:line="360" w:lineRule="auto"/>
       </w:pPr>
-      <w:proofErr w:type="spellStart"/>
-      <w:r>
-        <w:t>Javadoc</w:t>
-      </w:r>
-      <w:proofErr w:type="spellEnd"/>
-      <w:r>
-        <w:t xml:space="preserve"> : Benjamin + Hadrien</w:t>
+      <w:r>
+        <w:t>Javadoc : Benjamin + Hadrien</w:t>
       </w:r>
       <w:r>
         <w:t xml:space="preserve">  →  </w:t>
@@ -269,6 +220,231 @@
           <w:color w:val="F79646" w:themeColor="accent6"/>
         </w:rPr>
         <w:t>en cours</w:t>
+      </w:r>
+    </w:p>
+    <w:p>
+      <w:pPr>
+        <w:spacing w:line="360" w:lineRule="auto"/>
+      </w:pPr>
+    </w:p>
+    <w:p>
+      <w:pPr>
+        <w:spacing w:line="360" w:lineRule="auto"/>
+      </w:pPr>
+      <w:bookmarkStart w:id="0" w:name="_GoBack"/>
+      <w:bookmarkEnd w:id="0"/>
+      <w:r>
+        <w:t>Date : 16/11/2017</w:t>
+      </w:r>
+    </w:p>
+    <w:p>
+      <w:pPr>
+        <w:spacing w:line="360" w:lineRule="auto"/>
+      </w:pPr>
+      <w:r>
+        <w:t>Tâches effectuées</w:t>
+      </w:r>
+    </w:p>
+    <w:p>
+      <w:pPr>
+        <w:pStyle w:val="Paragraphedeliste"/>
+        <w:numPr>
+          <w:ilvl w:val="0"/>
+          <w:numId w:val="2"/>
+        </w:numPr>
+        <w:spacing w:line="360" w:lineRule="auto"/>
+      </w:pPr>
+      <w:r>
+        <w:t>Amelioration navigation entre les page</w:t>
+      </w:r>
+      <w:r>
+        <w:t>s Admin</w:t>
+      </w:r>
+      <w:r>
+        <w:t xml:space="preserve"> : Hadrien </w:t>
+      </w:r>
+      <w:r>
+        <w:sym w:font="Wingdings" w:char="F0E0"/>
+      </w:r>
+      <w:r>
+        <w:t xml:space="preserve"> en cours</w:t>
+      </w:r>
+    </w:p>
+    <w:p>
+      <w:pPr>
+        <w:pStyle w:val="Paragraphedeliste"/>
+        <w:numPr>
+          <w:ilvl w:val="0"/>
+          <w:numId w:val="2"/>
+        </w:numPr>
+        <w:spacing w:line="360" w:lineRule="auto"/>
+      </w:pPr>
+      <w:r>
+        <w:t xml:space="preserve">Affichage conditionnel des pages admin : Hadrien </w:t>
+      </w:r>
+      <w:r>
+        <w:sym w:font="Wingdings" w:char="F0E0"/>
+      </w:r>
+      <w:r>
+        <w:t xml:space="preserve"> terminé</w:t>
+      </w:r>
+    </w:p>
+    <w:p>
+      <w:pPr>
+        <w:pStyle w:val="Paragraphedeliste"/>
+        <w:numPr>
+          <w:ilvl w:val="0"/>
+          <w:numId w:val="2"/>
+        </w:numPr>
+        <w:spacing w:line="360" w:lineRule="auto"/>
+      </w:pPr>
+      <w:r>
+        <w:t>Mise en place du panier : Hadrien+Benjamin</w:t>
+      </w:r>
+      <w:r>
+        <w:sym w:font="Wingdings" w:char="F0E0"/>
+      </w:r>
+      <w:r>
+        <w:t>en cours</w:t>
+      </w:r>
+    </w:p>
+    <w:p>
+      <w:pPr>
+        <w:pStyle w:val="Paragraphedeliste"/>
+        <w:numPr>
+          <w:ilvl w:val="0"/>
+          <w:numId w:val="2"/>
+        </w:numPr>
+        <w:spacing w:line="360" w:lineRule="auto"/>
+      </w:pPr>
+      <w:r>
+        <w:t>Ajout de produits au panier : Benjamin</w:t>
+      </w:r>
+      <w:r>
+        <w:sym w:font="Wingdings" w:char="F0E0"/>
+      </w:r>
+      <w:r>
+        <w:t>en cours</w:t>
+      </w:r>
+      <w:r>
+        <w:t xml:space="preserve"> (1 par 1 terminé)</w:t>
+      </w:r>
+    </w:p>
+    <w:p>
+      <w:pPr>
+        <w:pStyle w:val="Paragraphedeliste"/>
+        <w:numPr>
+          <w:ilvl w:val="0"/>
+          <w:numId w:val="2"/>
+        </w:numPr>
+        <w:spacing w:line="360" w:lineRule="auto"/>
+      </w:pPr>
+      <w:r>
+        <w:t xml:space="preserve">Affichage de la page dédiée panier : Benjamin </w:t>
+      </w:r>
+      <w:r>
+        <w:sym w:font="Wingdings" w:char="F0E0"/>
+      </w:r>
+      <w:r>
+        <w:t xml:space="preserve"> terminé</w:t>
+      </w:r>
+    </w:p>
+    <w:p>
+      <w:pPr>
+        <w:pStyle w:val="Paragraphedeliste"/>
+        <w:numPr>
+          <w:ilvl w:val="0"/>
+          <w:numId w:val="2"/>
+        </w:numPr>
+        <w:spacing w:line="360" w:lineRule="auto"/>
+      </w:pPr>
+      <w:r>
+        <w:t>Creation du PDF</w:t>
+      </w:r>
+      <w:r>
+        <w:t xml:space="preserve"> de facture : Benjamin </w:t>
+      </w:r>
+      <w:r>
+        <w:sym w:font="Wingdings" w:char="F0E0"/>
+      </w:r>
+      <w:r>
+        <w:t xml:space="preserve"> terminé</w:t>
+      </w:r>
+    </w:p>
+    <w:p>
+      <w:pPr>
+        <w:pStyle w:val="Paragraphedeliste"/>
+        <w:numPr>
+          <w:ilvl w:val="0"/>
+          <w:numId w:val="2"/>
+        </w:numPr>
+        <w:spacing w:line="360" w:lineRule="auto"/>
+      </w:pPr>
+      <w:r>
+        <w:t xml:space="preserve">Rédaction des tests DAO : Kevin </w:t>
+      </w:r>
+      <w:r>
+        <w:sym w:font="Wingdings" w:char="F0E0"/>
+      </w:r>
+      <w:r>
+        <w:t xml:space="preserve"> en cours</w:t>
+      </w:r>
+    </w:p>
+    <w:p>
+      <w:pPr>
+        <w:pStyle w:val="Paragraphedeliste"/>
+        <w:numPr>
+          <w:ilvl w:val="0"/>
+          <w:numId w:val="2"/>
+        </w:numPr>
+        <w:spacing w:line="360" w:lineRule="auto"/>
+      </w:pPr>
+      <w:r>
+        <w:t xml:space="preserve">Modification des modeles de départ (Ligne de commande initialement absente) : Kevin </w:t>
+      </w:r>
+      <w:r>
+        <w:sym w:font="Wingdings" w:char="F0E0"/>
+      </w:r>
+      <w:r>
+        <w:t xml:space="preserve"> terminé</w:t>
+      </w:r>
+    </w:p>
+    <w:p>
+      <w:pPr>
+        <w:pStyle w:val="Paragraphedeliste"/>
+        <w:numPr>
+          <w:ilvl w:val="0"/>
+          <w:numId w:val="2"/>
+        </w:numPr>
+        <w:spacing w:line="360" w:lineRule="auto"/>
+      </w:pPr>
+      <w:r>
+        <w:t xml:space="preserve">Réorganisation des DAO (séparation par modèle) : Kevin </w:t>
+      </w:r>
+      <w:r>
+        <w:sym w:font="Wingdings" w:char="F0E0"/>
+      </w:r>
+      <w:r>
+        <w:t xml:space="preserve"> terminé</w:t>
+      </w:r>
+    </w:p>
+    <w:p>
+      <w:pPr>
+        <w:pStyle w:val="Paragraphedeliste"/>
+        <w:numPr>
+          <w:ilvl w:val="0"/>
+          <w:numId w:val="2"/>
+        </w:numPr>
+        <w:spacing w:line="360" w:lineRule="auto"/>
+      </w:pPr>
+      <w:r>
+        <w:t xml:space="preserve">Rédaction Javadoc :Benjamin+Hadrien </w:t>
+      </w:r>
+      <w:r>
+        <w:sym w:font="Wingdings" w:char="F0E0"/>
+      </w:r>
+      <w:r>
+        <w:t xml:space="preserve"> en cours</w:t>
       </w:r>
     </w:p>
     <w:sectPr>
@@ -282,8 +458,8 @@
 </file>
 
 <file path=word/numbering.xml><?xml version="1.0" encoding="utf-8"?>
-<w:numbering xmlns:ve="http://schemas.openxmlformats.org/markup-compatibility/2006" xmlns:o="urn:schemas-microsoft-com:office:office" xmlns:r="http://schemas.openxmlformats.org/officeDocument/2006/relationships" xmlns:m="http://schemas.openxmlformats.org/officeDocument/2006/math" xmlns:v="urn:schemas-microsoft-com:vml" xmlns:wp="http://schemas.openxmlformats.org/drawingml/2006/wordprocessingDrawing" xmlns:w10="urn:schemas-microsoft-com:office:word" xmlns:w="http://schemas.openxmlformats.org/wordprocessingml/2006/main" xmlns:wne="http://schemas.microsoft.com/office/word/2006/wordml">
-  <w:abstractNum w:abstractNumId="0">
+<w:numbering xmlns:wpc="http://schemas.microsoft.com/office/word/2010/wordprocessingCanvas" xmlns:cx="http://schemas.microsoft.com/office/drawing/2014/chartex" xmlns:cx1="http://schemas.microsoft.com/office/drawing/2015/9/8/chartex" xmlns:cx2="http://schemas.microsoft.com/office/drawing/2015/10/21/chartex" xmlns:cx3="http://schemas.microsoft.com/office/drawing/2016/5/9/chartex" xmlns:cx4="http://schemas.microsoft.com/office/drawing/2016/5/10/chartex" xmlns:cx5="http://schemas.microsoft.com/office/drawing/2016/5/11/chartex" xmlns:cx6="http://schemas.microsoft.com/office/drawing/2016/5/12/chartex" xmlns:cx7="http://schemas.microsoft.com/office/drawing/2016/5/13/chartex" xmlns:cx8="http://schemas.microsoft.com/office/drawing/2016/5/14/chartex" xmlns:mc="http://schemas.openxmlformats.org/markup-compatibility/2006" xmlns:aink="http://schemas.microsoft.com/office/drawing/2016/ink" xmlns:am3d="http://schemas.microsoft.com/office/drawing/2017/model3d" xmlns:o="urn:schemas-microsoft-com:office:office" xmlns:r="http://schemas.openxmlformats.org/officeDocument/2006/relationships" xmlns:m="http://schemas.openxmlformats.org/officeDocument/2006/math" xmlns:v="urn:schemas-microsoft-com:vml" xmlns:wp14="http://schemas.microsoft.com/office/word/2010/wordprocessingDrawing" xmlns:wp="http://schemas.openxmlformats.org/drawingml/2006/wordprocessingDrawing" xmlns:w10="urn:schemas-microsoft-com:office:word" xmlns:w="http://schemas.openxmlformats.org/wordprocessingml/2006/main" xmlns:w14="http://schemas.microsoft.com/office/word/2010/wordml" xmlns:w15="http://schemas.microsoft.com/office/word/2012/wordml" xmlns:w16cid="http://schemas.microsoft.com/office/word/2016/wordml/cid" xmlns:w16se="http://schemas.microsoft.com/office/word/2015/wordml/symex" xmlns:wpg="http://schemas.microsoft.com/office/word/2010/wordprocessingGroup" xmlns:wpi="http://schemas.microsoft.com/office/word/2010/wordprocessingInk" xmlns:wne="http://schemas.microsoft.com/office/word/2006/wordml" xmlns:wps="http://schemas.microsoft.com/office/word/2010/wordprocessingShape" mc:Ignorable="w14 w15 w16se w16cid wp14">
+  <w:abstractNum w:abstractNumId="0" w15:restartNumberingAfterBreak="0">
     <w:nsid w:val="635C1E83"/>
     <w:multiLevelType w:val="hybridMultilevel"/>
     <w:tmpl w:val="6DEEDCA8"/>
@@ -396,14 +572,130 @@
       </w:rPr>
     </w:lvl>
   </w:abstractNum>
+  <w:abstractNum w:abstractNumId="1" w15:restartNumberingAfterBreak="0">
+    <w:nsid w:val="7B1E021B"/>
+    <w:multiLevelType w:val="hybridMultilevel"/>
+    <w:tmpl w:val="F484FEA4"/>
+    <w:lvl w:ilvl="0" w:tplc="040C0001">
+      <w:start w:val="1"/>
+      <w:numFmt w:val="bullet"/>
+      <w:lvlText w:val=""/>
+      <w:lvlJc w:val="left"/>
+      <w:pPr>
+        <w:ind w:left="720" w:hanging="360"/>
+      </w:pPr>
+      <w:rPr>
+        <w:rFonts w:ascii="Symbol" w:hAnsi="Symbol" w:hint="default"/>
+      </w:rPr>
+    </w:lvl>
+    <w:lvl w:ilvl="1" w:tplc="040C0003" w:tentative="1">
+      <w:start w:val="1"/>
+      <w:numFmt w:val="bullet"/>
+      <w:lvlText w:val="o"/>
+      <w:lvlJc w:val="left"/>
+      <w:pPr>
+        <w:ind w:left="1440" w:hanging="360"/>
+      </w:pPr>
+      <w:rPr>
+        <w:rFonts w:ascii="Courier New" w:hAnsi="Courier New" w:cs="Courier New" w:hint="default"/>
+      </w:rPr>
+    </w:lvl>
+    <w:lvl w:ilvl="2" w:tplc="040C0005" w:tentative="1">
+      <w:start w:val="1"/>
+      <w:numFmt w:val="bullet"/>
+      <w:lvlText w:val=""/>
+      <w:lvlJc w:val="left"/>
+      <w:pPr>
+        <w:ind w:left="2160" w:hanging="360"/>
+      </w:pPr>
+      <w:rPr>
+        <w:rFonts w:ascii="Wingdings" w:hAnsi="Wingdings" w:hint="default"/>
+      </w:rPr>
+    </w:lvl>
+    <w:lvl w:ilvl="3" w:tplc="040C0001" w:tentative="1">
+      <w:start w:val="1"/>
+      <w:numFmt w:val="bullet"/>
+      <w:lvlText w:val=""/>
+      <w:lvlJc w:val="left"/>
+      <w:pPr>
+        <w:ind w:left="2880" w:hanging="360"/>
+      </w:pPr>
+      <w:rPr>
+        <w:rFonts w:ascii="Symbol" w:hAnsi="Symbol" w:hint="default"/>
+      </w:rPr>
+    </w:lvl>
+    <w:lvl w:ilvl="4" w:tplc="040C0003" w:tentative="1">
+      <w:start w:val="1"/>
+      <w:numFmt w:val="bullet"/>
+      <w:lvlText w:val="o"/>
+      <w:lvlJc w:val="left"/>
+      <w:pPr>
+        <w:ind w:left="3600" w:hanging="360"/>
+      </w:pPr>
+      <w:rPr>
+        <w:rFonts w:ascii="Courier New" w:hAnsi="Courier New" w:cs="Courier New" w:hint="default"/>
+      </w:rPr>
+    </w:lvl>
+    <w:lvl w:ilvl="5" w:tplc="040C0005" w:tentative="1">
+      <w:start w:val="1"/>
+      <w:numFmt w:val="bullet"/>
+      <w:lvlText w:val=""/>
+      <w:lvlJc w:val="left"/>
+      <w:pPr>
+        <w:ind w:left="4320" w:hanging="360"/>
+      </w:pPr>
+      <w:rPr>
+        <w:rFonts w:ascii="Wingdings" w:hAnsi="Wingdings" w:hint="default"/>
+      </w:rPr>
+    </w:lvl>
+    <w:lvl w:ilvl="6" w:tplc="040C0001" w:tentative="1">
+      <w:start w:val="1"/>
+      <w:numFmt w:val="bullet"/>
+      <w:lvlText w:val=""/>
+      <w:lvlJc w:val="left"/>
+      <w:pPr>
+        <w:ind w:left="5040" w:hanging="360"/>
+      </w:pPr>
+      <w:rPr>
+        <w:rFonts w:ascii="Symbol" w:hAnsi="Symbol" w:hint="default"/>
+      </w:rPr>
+    </w:lvl>
+    <w:lvl w:ilvl="7" w:tplc="040C0003" w:tentative="1">
+      <w:start w:val="1"/>
+      <w:numFmt w:val="bullet"/>
+      <w:lvlText w:val="o"/>
+      <w:lvlJc w:val="left"/>
+      <w:pPr>
+        <w:ind w:left="5760" w:hanging="360"/>
+      </w:pPr>
+      <w:rPr>
+        <w:rFonts w:ascii="Courier New" w:hAnsi="Courier New" w:cs="Courier New" w:hint="default"/>
+      </w:rPr>
+    </w:lvl>
+    <w:lvl w:ilvl="8" w:tplc="040C0005" w:tentative="1">
+      <w:start w:val="1"/>
+      <w:numFmt w:val="bullet"/>
+      <w:lvlText w:val=""/>
+      <w:lvlJc w:val="left"/>
+      <w:pPr>
+        <w:ind w:left="6480" w:hanging="360"/>
+      </w:pPr>
+      <w:rPr>
+        <w:rFonts w:ascii="Wingdings" w:hAnsi="Wingdings" w:hint="default"/>
+      </w:rPr>
+    </w:lvl>
+  </w:abstractNum>
   <w:num w:numId="1">
     <w:abstractNumId w:val="0"/>
+  </w:num>
+  <w:num w:numId="2">
+    <w:abstractNumId w:val="1"/>
   </w:num>
 </w:numbering>
 </file>
 
 <file path=word/styles.xml><?xml version="1.0" encoding="utf-8"?>
-<w:styles xmlns:r="http://schemas.openxmlformats.org/officeDocument/2006/relationships" xmlns:w="http://schemas.openxmlformats.org/wordprocessingml/2006/main">
+<w:styles xmlns:mc="http://schemas.openxmlformats.org/markup-compatibility/2006" xmlns:r="http://schemas.openxmlformats.org/officeDocument/2006/relationships" xmlns:w="http://schemas.openxmlformats.org/wordprocessingml/2006/main" xmlns:w14="http://schemas.microsoft.com/office/word/2010/wordml" xmlns:w15="http://schemas.microsoft.com/office/word/2012/wordml" xmlns:w16cid="http://schemas.microsoft.com/office/word/2016/wordml/cid" xmlns:w16se="http://schemas.microsoft.com/office/word/2015/wordml/symex" mc:Ignorable="w14 w15 w16se w16cid">
   <w:docDefaults>
     <w:rPrDefault>
       <w:rPr>
@@ -419,144 +711,382 @@
       </w:pPr>
     </w:pPrDefault>
   </w:docDefaults>
-  <w:latentStyles w:defLockedState="0" w:defUIPriority="99" w:defSemiHidden="1" w:defUnhideWhenUsed="1" w:defQFormat="0" w:count="267">
-    <w:lsdException w:name="Normal" w:semiHidden="0" w:uiPriority="0" w:unhideWhenUsed="0" w:qFormat="1"/>
-    <w:lsdException w:name="heading 1" w:semiHidden="0" w:uiPriority="9" w:unhideWhenUsed="0" w:qFormat="1"/>
-    <w:lsdException w:name="heading 2" w:uiPriority="9" w:qFormat="1"/>
-    <w:lsdException w:name="heading 3" w:uiPriority="9" w:qFormat="1"/>
-    <w:lsdException w:name="heading 4" w:uiPriority="9" w:qFormat="1"/>
-    <w:lsdException w:name="heading 5" w:uiPriority="9" w:qFormat="1"/>
-    <w:lsdException w:name="heading 6" w:uiPriority="9" w:qFormat="1"/>
-    <w:lsdException w:name="heading 7" w:uiPriority="9" w:qFormat="1"/>
-    <w:lsdException w:name="heading 8" w:uiPriority="9" w:qFormat="1"/>
-    <w:lsdException w:name="heading 9" w:uiPriority="9" w:qFormat="1"/>
-    <w:lsdException w:name="toc 1" w:uiPriority="39"/>
-    <w:lsdException w:name="toc 2" w:uiPriority="39"/>
-    <w:lsdException w:name="toc 3" w:uiPriority="39"/>
-    <w:lsdException w:name="toc 4" w:uiPriority="39"/>
-    <w:lsdException w:name="toc 5" w:uiPriority="39"/>
-    <w:lsdException w:name="toc 6" w:uiPriority="39"/>
-    <w:lsdException w:name="toc 7" w:uiPriority="39"/>
-    <w:lsdException w:name="toc 8" w:uiPriority="39"/>
-    <w:lsdException w:name="toc 9" w:uiPriority="39"/>
-    <w:lsdException w:name="caption" w:uiPriority="35" w:qFormat="1"/>
-    <w:lsdException w:name="Title" w:semiHidden="0" w:uiPriority="10" w:unhideWhenUsed="0" w:qFormat="1"/>
-    <w:lsdException w:name="Default Paragraph Font" w:uiPriority="1"/>
-    <w:lsdException w:name="Subtitle" w:semiHidden="0" w:uiPriority="11" w:unhideWhenUsed="0" w:qFormat="1"/>
-    <w:lsdException w:name="Strong" w:semiHidden="0" w:uiPriority="22" w:unhideWhenUsed="0" w:qFormat="1"/>
-    <w:lsdException w:name="Emphasis" w:semiHidden="0" w:uiPriority="20" w:unhideWhenUsed="0" w:qFormat="1"/>
-    <w:lsdException w:name="Table Grid" w:semiHidden="0" w:uiPriority="59" w:unhideWhenUsed="0"/>
-    <w:lsdException w:name="Placeholder Text" w:unhideWhenUsed="0"/>
-    <w:lsdException w:name="No Spacing" w:semiHidden="0" w:uiPriority="1" w:unhideWhenUsed="0" w:qFormat="1"/>
-    <w:lsdException w:name="Light Shading" w:semiHidden="0" w:uiPriority="60" w:unhideWhenUsed="0"/>
-    <w:lsdException w:name="Light List" w:semiHidden="0" w:uiPriority="61" w:unhideWhenUsed="0"/>
-    <w:lsdException w:name="Light Grid" w:semiHidden="0" w:uiPriority="62" w:unhideWhenUsed="0"/>
-    <w:lsdException w:name="Medium Shading 1" w:semiHidden="0" w:uiPriority="63" w:unhideWhenUsed="0"/>
-    <w:lsdException w:name="Medium Shading 2" w:semiHidden="0" w:uiPriority="64" w:unhideWhenUsed="0"/>
-    <w:lsdException w:name="Medium List 1" w:semiHidden="0" w:uiPriority="65" w:unhideWhenUsed="0"/>
-    <w:lsdException w:name="Medium List 2" w:semiHidden="0" w:uiPriority="66" w:unhideWhenUsed="0"/>
-    <w:lsdException w:name="Medium Grid 1" w:semiHidden="0" w:uiPriority="67" w:unhideWhenUsed="0"/>
-    <w:lsdException w:name="Medium Grid 2" w:semiHidden="0" w:uiPriority="68" w:unhideWhenUsed="0"/>
-    <w:lsdException w:name="Medium Grid 3" w:semiHidden="0" w:uiPriority="69" w:unhideWhenUsed="0"/>
-    <w:lsdException w:name="Dark List" w:semiHidden="0" w:uiPriority="70" w:unhideWhenUsed="0"/>
-    <w:lsdException w:name="Colorful Shading" w:semiHidden="0" w:uiPriority="71" w:unhideWhenUsed="0"/>
-    <w:lsdException w:name="Colorful List" w:semiHidden="0" w:uiPriority="72" w:unhideWhenUsed="0"/>
-    <w:lsdException w:name="Colorful Grid" w:semiHidden="0" w:uiPriority="73" w:unhideWhenUsed="0"/>
-    <w:lsdException w:name="Light Shading Accent 1" w:semiHidden="0" w:uiPriority="60" w:unhideWhenUsed="0"/>
-    <w:lsdException w:name="Light List Accent 1" w:semiHidden="0" w:uiPriority="61" w:unhideWhenUsed="0"/>
-    <w:lsdException w:name="Light Grid Accent 1" w:semiHidden="0" w:uiPriority="62" w:unhideWhenUsed="0"/>
-    <w:lsdException w:name="Medium Shading 1 Accent 1" w:semiHidden="0" w:uiPriority="63" w:unhideWhenUsed="0"/>
-    <w:lsdException w:name="Medium Shading 2 Accent 1" w:semiHidden="0" w:uiPriority="64" w:unhideWhenUsed="0"/>
-    <w:lsdException w:name="Medium List 1 Accent 1" w:semiHidden="0" w:uiPriority="65" w:unhideWhenUsed="0"/>
-    <w:lsdException w:name="Revision" w:unhideWhenUsed="0"/>
-    <w:lsdException w:name="List Paragraph" w:semiHidden="0" w:uiPriority="34" w:unhideWhenUsed="0" w:qFormat="1"/>
-    <w:lsdException w:name="Quote" w:semiHidden="0" w:uiPriority="29" w:unhideWhenUsed="0" w:qFormat="1"/>
-    <w:lsdException w:name="Intense Quote" w:semiHidden="0" w:uiPriority="30" w:unhideWhenUsed="0" w:qFormat="1"/>
-    <w:lsdException w:name="Medium List 2 Accent 1" w:semiHidden="0" w:uiPriority="66" w:unhideWhenUsed="0"/>
-    <w:lsdException w:name="Medium Grid 1 Accent 1" w:semiHidden="0" w:uiPriority="67" w:unhideWhenUsed="0"/>
-    <w:lsdException w:name="Medium Grid 2 Accent 1" w:semiHidden="0" w:uiPriority="68" w:unhideWhenUsed="0"/>
-    <w:lsdException w:name="Medium Grid 3 Accent 1" w:semiHidden="0" w:uiPriority="69" w:unhideWhenUsed="0"/>
-    <w:lsdException w:name="Dark List Accent 1" w:semiHidden="0" w:uiPriority="70" w:unhideWhenUsed="0"/>
-    <w:lsdException w:name="Colorful Shading Accent 1" w:semiHidden="0" w:uiPriority="71" w:unhideWhenUsed="0"/>
-    <w:lsdException w:name="Colorful List Accent 1" w:semiHidden="0" w:uiPriority="72" w:unhideWhenUsed="0"/>
-    <w:lsdException w:name="Colorful Grid Accent 1" w:semiHidden="0" w:uiPriority="73" w:unhideWhenUsed="0"/>
-    <w:lsdException w:name="Light Shading Accent 2" w:semiHidden="0" w:uiPriority="60" w:unhideWhenUsed="0"/>
-    <w:lsdException w:name="Light List Accent 2" w:semiHidden="0" w:uiPriority="61" w:unhideWhenUsed="0"/>
-    <w:lsdException w:name="Light Grid Accent 2" w:semiHidden="0" w:uiPriority="62" w:unhideWhenUsed="0"/>
-    <w:lsdException w:name="Medium Shading 1 Accent 2" w:semiHidden="0" w:uiPriority="63" w:unhideWhenUsed="0"/>
-    <w:lsdException w:name="Medium Shading 2 Accent 2" w:semiHidden="0" w:uiPriority="64" w:unhideWhenUsed="0"/>
-    <w:lsdException w:name="Medium List 1 Accent 2" w:semiHidden="0" w:uiPriority="65" w:unhideWhenUsed="0"/>
-    <w:lsdException w:name="Medium List 2 Accent 2" w:semiHidden="0" w:uiPriority="66" w:unhideWhenUsed="0"/>
-    <w:lsdException w:name="Medium Grid 1 Accent 2" w:semiHidden="0" w:uiPriority="67" w:unhideWhenUsed="0"/>
-    <w:lsdException w:name="Medium Grid 2 Accent 2" w:semiHidden="0" w:uiPriority="68" w:unhideWhenUsed="0"/>
-    <w:lsdException w:name="Medium Grid 3 Accent 2" w:semiHidden="0" w:uiPriority="69" w:unhideWhenUsed="0"/>
-    <w:lsdException w:name="Dark List Accent 2" w:semiHidden="0" w:uiPriority="70" w:unhideWhenUsed="0"/>
-    <w:lsdException w:name="Colorful Shading Accent 2" w:semiHidden="0" w:uiPriority="71" w:unhideWhenUsed="0"/>
-    <w:lsdException w:name="Colorful List Accent 2" w:semiHidden="0" w:uiPriority="72" w:unhideWhenUsed="0"/>
-    <w:lsdException w:name="Colorful Grid Accent 2" w:semiHidden="0" w:uiPriority="73" w:unhideWhenUsed="0"/>
-    <w:lsdException w:name="Light Shading Accent 3" w:semiHidden="0" w:uiPriority="60" w:unhideWhenUsed="0"/>
-    <w:lsdException w:name="Light List Accent 3" w:semiHidden="0" w:uiPriority="61" w:unhideWhenUsed="0"/>
-    <w:lsdException w:name="Light Grid Accent 3" w:semiHidden="0" w:uiPriority="62" w:unhideWhenUsed="0"/>
-    <w:lsdException w:name="Medium Shading 1 Accent 3" w:semiHidden="0" w:uiPriority="63" w:unhideWhenUsed="0"/>
-    <w:lsdException w:name="Medium Shading 2 Accent 3" w:semiHidden="0" w:uiPriority="64" w:unhideWhenUsed="0"/>
-    <w:lsdException w:name="Medium List 1 Accent 3" w:semiHidden="0" w:uiPriority="65" w:unhideWhenUsed="0"/>
-    <w:lsdException w:name="Medium List 2 Accent 3" w:semiHidden="0" w:uiPriority="66" w:unhideWhenUsed="0"/>
-    <w:lsdException w:name="Medium Grid 1 Accent 3" w:semiHidden="0" w:uiPriority="67" w:unhideWhenUsed="0"/>
-    <w:lsdException w:name="Medium Grid 2 Accent 3" w:semiHidden="0" w:uiPriority="68" w:unhideWhenUsed="0"/>
-    <w:lsdException w:name="Medium Grid 3 Accent 3" w:semiHidden="0" w:uiPriority="69" w:unhideWhenUsed="0"/>
-    <w:lsdException w:name="Dark List Accent 3" w:semiHidden="0" w:uiPriority="70" w:unhideWhenUsed="0"/>
-    <w:lsdException w:name="Colorful Shading Accent 3" w:semiHidden="0" w:uiPriority="71" w:unhideWhenUsed="0"/>
-    <w:lsdException w:name="Colorful List Accent 3" w:semiHidden="0" w:uiPriority="72" w:unhideWhenUsed="0"/>
-    <w:lsdException w:name="Colorful Grid Accent 3" w:semiHidden="0" w:uiPriority="73" w:unhideWhenUsed="0"/>
-    <w:lsdException w:name="Light Shading Accent 4" w:semiHidden="0" w:uiPriority="60" w:unhideWhenUsed="0"/>
-    <w:lsdException w:name="Light List Accent 4" w:semiHidden="0" w:uiPriority="61" w:unhideWhenUsed="0"/>
-    <w:lsdException w:name="Light Grid Accent 4" w:semiHidden="0" w:uiPriority="62" w:unhideWhenUsed="0"/>
-    <w:lsdException w:name="Medium Shading 1 Accent 4" w:semiHidden="0" w:uiPriority="63" w:unhideWhenUsed="0"/>
-    <w:lsdException w:name="Medium Shading 2 Accent 4" w:semiHidden="0" w:uiPriority="64" w:unhideWhenUsed="0"/>
-    <w:lsdException w:name="Medium List 1 Accent 4" w:semiHidden="0" w:uiPriority="65" w:unhideWhenUsed="0"/>
-    <w:lsdException w:name="Medium List 2 Accent 4" w:semiHidden="0" w:uiPriority="66" w:unhideWhenUsed="0"/>
-    <w:lsdException w:name="Medium Grid 1 Accent 4" w:semiHidden="0" w:uiPriority="67" w:unhideWhenUsed="0"/>
-    <w:lsdException w:name="Medium Grid 2 Accent 4" w:semiHidden="0" w:uiPriority="68" w:unhideWhenUsed="0"/>
-    <w:lsdException w:name="Medium Grid 3 Accent 4" w:semiHidden="0" w:uiPriority="69" w:unhideWhenUsed="0"/>
-    <w:lsdException w:name="Dark List Accent 4" w:semiHidden="0" w:uiPriority="70" w:unhideWhenUsed="0"/>
-    <w:lsdException w:name="Colorful Shading Accent 4" w:semiHidden="0" w:uiPriority="71" w:unhideWhenUsed="0"/>
-    <w:lsdException w:name="Colorful List Accent 4" w:semiHidden="0" w:uiPriority="72" w:unhideWhenUsed="0"/>
-    <w:lsdException w:name="Colorful Grid Accent 4" w:semiHidden="0" w:uiPriority="73" w:unhideWhenUsed="0"/>
-    <w:lsdException w:name="Light Shading Accent 5" w:semiHidden="0" w:uiPriority="60" w:unhideWhenUsed="0"/>
-    <w:lsdException w:name="Light List Accent 5" w:semiHidden="0" w:uiPriority="61" w:unhideWhenUsed="0"/>
-    <w:lsdException w:name="Light Grid Accent 5" w:semiHidden="0" w:uiPriority="62" w:unhideWhenUsed="0"/>
-    <w:lsdException w:name="Medium Shading 1 Accent 5" w:semiHidden="0" w:uiPriority="63" w:unhideWhenUsed="0"/>
-    <w:lsdException w:name="Medium Shading 2 Accent 5" w:semiHidden="0" w:uiPriority="64" w:unhideWhenUsed="0"/>
-    <w:lsdException w:name="Medium List 1 Accent 5" w:semiHidden="0" w:uiPriority="65" w:unhideWhenUsed="0"/>
-    <w:lsdException w:name="Medium List 2 Accent 5" w:semiHidden="0" w:uiPriority="66" w:unhideWhenUsed="0"/>
-    <w:lsdException w:name="Medium Grid 1 Accent 5" w:semiHidden="0" w:uiPriority="67" w:unhideWhenUsed="0"/>
-    <w:lsdException w:name="Medium Grid 2 Accent 5" w:semiHidden="0" w:uiPriority="68" w:unhideWhenUsed="0"/>
-    <w:lsdException w:name="Medium Grid 3 Accent 5" w:semiHidden="0" w:uiPriority="69" w:unhideWhenUsed="0"/>
-    <w:lsdException w:name="Dark List Accent 5" w:semiHidden="0" w:uiPriority="70" w:unhideWhenUsed="0"/>
-    <w:lsdException w:name="Colorful Shading Accent 5" w:semiHidden="0" w:uiPriority="71" w:unhideWhenUsed="0"/>
-    <w:lsdException w:name="Colorful List Accent 5" w:semiHidden="0" w:uiPriority="72" w:unhideWhenUsed="0"/>
-    <w:lsdException w:name="Colorful Grid Accent 5" w:semiHidden="0" w:uiPriority="73" w:unhideWhenUsed="0"/>
-    <w:lsdException w:name="Light Shading Accent 6" w:semiHidden="0" w:uiPriority="60" w:unhideWhenUsed="0"/>
-    <w:lsdException w:name="Light List Accent 6" w:semiHidden="0" w:uiPriority="61" w:unhideWhenUsed="0"/>
-    <w:lsdException w:name="Light Grid Accent 6" w:semiHidden="0" w:uiPriority="62" w:unhideWhenUsed="0"/>
-    <w:lsdException w:name="Medium Shading 1 Accent 6" w:semiHidden="0" w:uiPriority="63" w:unhideWhenUsed="0"/>
-    <w:lsdException w:name="Medium Shading 2 Accent 6" w:semiHidden="0" w:uiPriority="64" w:unhideWhenUsed="0"/>
-    <w:lsdException w:name="Medium List 1 Accent 6" w:semiHidden="0" w:uiPriority="65" w:unhideWhenUsed="0"/>
-    <w:lsdException w:name="Medium List 2 Accent 6" w:semiHidden="0" w:uiPriority="66" w:unhideWhenUsed="0"/>
-    <w:lsdException w:name="Medium Grid 1 Accent 6" w:semiHidden="0" w:uiPriority="67" w:unhideWhenUsed="0"/>
-    <w:lsdException w:name="Medium Grid 2 Accent 6" w:semiHidden="0" w:uiPriority="68" w:unhideWhenUsed="0"/>
-    <w:lsdException w:name="Medium Grid 3 Accent 6" w:semiHidden="0" w:uiPriority="69" w:unhideWhenUsed="0"/>
-    <w:lsdException w:name="Dark List Accent 6" w:semiHidden="0" w:uiPriority="70" w:unhideWhenUsed="0"/>
-    <w:lsdException w:name="Colorful Shading Accent 6" w:semiHidden="0" w:uiPriority="71" w:unhideWhenUsed="0"/>
-    <w:lsdException w:name="Colorful List Accent 6" w:semiHidden="0" w:uiPriority="72" w:unhideWhenUsed="0"/>
-    <w:lsdException w:name="Colorful Grid Accent 6" w:semiHidden="0" w:uiPriority="73" w:unhideWhenUsed="0"/>
-    <w:lsdException w:name="Subtle Emphasis" w:semiHidden="0" w:uiPriority="19" w:unhideWhenUsed="0" w:qFormat="1"/>
-    <w:lsdException w:name="Intense Emphasis" w:semiHidden="0" w:uiPriority="21" w:unhideWhenUsed="0" w:qFormat="1"/>
-    <w:lsdException w:name="Subtle Reference" w:semiHidden="0" w:uiPriority="31" w:unhideWhenUsed="0" w:qFormat="1"/>
-    <w:lsdException w:name="Intense Reference" w:semiHidden="0" w:uiPriority="32" w:unhideWhenUsed="0" w:qFormat="1"/>
-    <w:lsdException w:name="Book Title" w:semiHidden="0" w:uiPriority="33" w:unhideWhenUsed="0" w:qFormat="1"/>
-    <w:lsdException w:name="Bibliography" w:uiPriority="37"/>
-    <w:lsdException w:name="TOC Heading" w:uiPriority="39" w:qFormat="1"/>
+  <w:latentStyles w:defLockedState="0" w:defUIPriority="99" w:defSemiHidden="0" w:defUnhideWhenUsed="0" w:defQFormat="0" w:count="375">
+    <w:lsdException w:name="Normal" w:uiPriority="0" w:qFormat="1"/>
+    <w:lsdException w:name="heading 1" w:uiPriority="9" w:qFormat="1"/>
+    <w:lsdException w:name="heading 2" w:semiHidden="1" w:uiPriority="9" w:unhideWhenUsed="1" w:qFormat="1"/>
+    <w:lsdException w:name="heading 3" w:semiHidden="1" w:uiPriority="9" w:unhideWhenUsed="1" w:qFormat="1"/>
+    <w:lsdException w:name="heading 4" w:semiHidden="1" w:uiPriority="9" w:unhideWhenUsed="1" w:qFormat="1"/>
+    <w:lsdException w:name="heading 5" w:semiHidden="1" w:uiPriority="9" w:unhideWhenUsed="1" w:qFormat="1"/>
+    <w:lsdException w:name="heading 6" w:semiHidden="1" w:uiPriority="9" w:unhideWhenUsed="1" w:qFormat="1"/>
+    <w:lsdException w:name="heading 7" w:semiHidden="1" w:uiPriority="9" w:unhideWhenUsed="1" w:qFormat="1"/>
+    <w:lsdException w:name="heading 8" w:semiHidden="1" w:uiPriority="9" w:unhideWhenUsed="1" w:qFormat="1"/>
+    <w:lsdException w:name="heading 9" w:semiHidden="1" w:uiPriority="9" w:unhideWhenUsed="1" w:qFormat="1"/>
+    <w:lsdException w:name="index 1" w:semiHidden="1" w:unhideWhenUsed="1"/>
+    <w:lsdException w:name="index 2" w:semiHidden="1" w:unhideWhenUsed="1"/>
+    <w:lsdException w:name="index 3" w:semiHidden="1" w:unhideWhenUsed="1"/>
+    <w:lsdException w:name="index 4" w:semiHidden="1" w:unhideWhenUsed="1"/>
+    <w:lsdException w:name="index 5" w:semiHidden="1" w:unhideWhenUsed="1"/>
+    <w:lsdException w:name="index 6" w:semiHidden="1" w:unhideWhenUsed="1"/>
+    <w:lsdException w:name="index 7" w:semiHidden="1" w:unhideWhenUsed="1"/>
+    <w:lsdException w:name="index 8" w:semiHidden="1" w:unhideWhenUsed="1"/>
+    <w:lsdException w:name="index 9" w:semiHidden="1" w:unhideWhenUsed="1"/>
+    <w:lsdException w:name="toc 1" w:semiHidden="1" w:uiPriority="39" w:unhideWhenUsed="1"/>
+    <w:lsdException w:name="toc 2" w:semiHidden="1" w:uiPriority="39" w:unhideWhenUsed="1"/>
+    <w:lsdException w:name="toc 3" w:semiHidden="1" w:uiPriority="39" w:unhideWhenUsed="1"/>
+    <w:lsdException w:name="toc 4" w:semiHidden="1" w:uiPriority="39" w:unhideWhenUsed="1"/>
+    <w:lsdException w:name="toc 5" w:semiHidden="1" w:uiPriority="39" w:unhideWhenUsed="1"/>
+    <w:lsdException w:name="toc 6" w:semiHidden="1" w:uiPriority="39" w:unhideWhenUsed="1"/>
+    <w:lsdException w:name="toc 7" w:semiHidden="1" w:uiPriority="39" w:unhideWhenUsed="1"/>
+    <w:lsdException w:name="toc 8" w:semiHidden="1" w:uiPriority="39" w:unhideWhenUsed="1"/>
+    <w:lsdException w:name="toc 9" w:semiHidden="1" w:uiPriority="39" w:unhideWhenUsed="1"/>
+    <w:lsdException w:name="Normal Indent" w:semiHidden="1" w:unhideWhenUsed="1"/>
+    <w:lsdException w:name="footnote text" w:semiHidden="1" w:unhideWhenUsed="1"/>
+    <w:lsdException w:name="annotation text" w:semiHidden="1" w:unhideWhenUsed="1"/>
+    <w:lsdException w:name="header" w:semiHidden="1" w:unhideWhenUsed="1"/>
+    <w:lsdException w:name="footer" w:semiHidden="1" w:unhideWhenUsed="1"/>
+    <w:lsdException w:name="index heading" w:semiHidden="1" w:unhideWhenUsed="1"/>
+    <w:lsdException w:name="caption" w:semiHidden="1" w:uiPriority="35" w:unhideWhenUsed="1" w:qFormat="1"/>
+    <w:lsdException w:name="table of figures" w:semiHidden="1" w:unhideWhenUsed="1"/>
+    <w:lsdException w:name="envelope address" w:semiHidden="1" w:unhideWhenUsed="1"/>
+    <w:lsdException w:name="envelope return" w:semiHidden="1" w:unhideWhenUsed="1"/>
+    <w:lsdException w:name="footnote reference" w:semiHidden="1" w:unhideWhenUsed="1"/>
+    <w:lsdException w:name="annotation reference" w:semiHidden="1" w:unhideWhenUsed="1"/>
+    <w:lsdException w:name="line number" w:semiHidden="1" w:unhideWhenUsed="1"/>
+    <w:lsdException w:name="page number" w:semiHidden="1" w:unhideWhenUsed="1"/>
+    <w:lsdException w:name="endnote reference" w:semiHidden="1" w:unhideWhenUsed="1"/>
+    <w:lsdException w:name="endnote text" w:semiHidden="1" w:unhideWhenUsed="1"/>
+    <w:lsdException w:name="table of authorities" w:semiHidden="1" w:unhideWhenUsed="1"/>
+    <w:lsdException w:name="macro" w:semiHidden="1" w:unhideWhenUsed="1"/>
+    <w:lsdException w:name="toa heading" w:semiHidden="1" w:unhideWhenUsed="1"/>
+    <w:lsdException w:name="List" w:semiHidden="1" w:unhideWhenUsed="1"/>
+    <w:lsdException w:name="List Bullet" w:semiHidden="1" w:unhideWhenUsed="1"/>
+    <w:lsdException w:name="List Number" w:semiHidden="1" w:unhideWhenUsed="1"/>
+    <w:lsdException w:name="List 2" w:semiHidden="1" w:unhideWhenUsed="1"/>
+    <w:lsdException w:name="List 3" w:semiHidden="1" w:unhideWhenUsed="1"/>
+    <w:lsdException w:name="List 4" w:semiHidden="1" w:unhideWhenUsed="1"/>
+    <w:lsdException w:name="List 5" w:semiHidden="1" w:unhideWhenUsed="1"/>
+    <w:lsdException w:name="List Bullet 2" w:semiHidden="1" w:unhideWhenUsed="1"/>
+    <w:lsdException w:name="List Bullet 3" w:semiHidden="1" w:unhideWhenUsed="1"/>
+    <w:lsdException w:name="List Bullet 4" w:semiHidden="1" w:unhideWhenUsed="1"/>
+    <w:lsdException w:name="List Bullet 5" w:semiHidden="1" w:unhideWhenUsed="1"/>
+    <w:lsdException w:name="List Number 2" w:semiHidden="1" w:unhideWhenUsed="1"/>
+    <w:lsdException w:name="List Number 3" w:semiHidden="1" w:unhideWhenUsed="1"/>
+    <w:lsdException w:name="List Number 4" w:semiHidden="1" w:unhideWhenUsed="1"/>
+    <w:lsdException w:name="List Number 5" w:semiHidden="1" w:unhideWhenUsed="1"/>
+    <w:lsdException w:name="Title" w:uiPriority="10" w:qFormat="1"/>
+    <w:lsdException w:name="Closing" w:semiHidden="1" w:unhideWhenUsed="1"/>
+    <w:lsdException w:name="Signature" w:semiHidden="1" w:unhideWhenUsed="1"/>
+    <w:lsdException w:name="Default Paragraph Font" w:semiHidden="1" w:uiPriority="1" w:unhideWhenUsed="1"/>
+    <w:lsdException w:name="Body Text" w:semiHidden="1" w:unhideWhenUsed="1"/>
+    <w:lsdException w:name="Body Text Indent" w:semiHidden="1" w:unhideWhenUsed="1"/>
+    <w:lsdException w:name="List Continue" w:semiHidden="1" w:unhideWhenUsed="1"/>
+    <w:lsdException w:name="List Continue 2" w:semiHidden="1" w:unhideWhenUsed="1"/>
+    <w:lsdException w:name="List Continue 3" w:semiHidden="1" w:unhideWhenUsed="1"/>
+    <w:lsdException w:name="List Continue 4" w:semiHidden="1" w:unhideWhenUsed="1"/>
+    <w:lsdException w:name="List Continue 5" w:semiHidden="1" w:unhideWhenUsed="1"/>
+    <w:lsdException w:name="Message Header" w:semiHidden="1" w:unhideWhenUsed="1"/>
+    <w:lsdException w:name="Subtitle" w:uiPriority="11" w:qFormat="1"/>
+    <w:lsdException w:name="Salutation" w:semiHidden="1" w:unhideWhenUsed="1"/>
+    <w:lsdException w:name="Date" w:semiHidden="1" w:unhideWhenUsed="1"/>
+    <w:lsdException w:name="Body Text First Indent" w:semiHidden="1" w:unhideWhenUsed="1"/>
+    <w:lsdException w:name="Body Text First Indent 2" w:semiHidden="1" w:unhideWhenUsed="1"/>
+    <w:lsdException w:name="Note Heading" w:semiHidden="1" w:unhideWhenUsed="1"/>
+    <w:lsdException w:name="Body Text 2" w:semiHidden="1" w:unhideWhenUsed="1"/>
+    <w:lsdException w:name="Body Text 3" w:semiHidden="1" w:unhideWhenUsed="1"/>
+    <w:lsdException w:name="Body Text Indent 2" w:semiHidden="1" w:unhideWhenUsed="1"/>
+    <w:lsdException w:name="Body Text Indent 3" w:semiHidden="1" w:unhideWhenUsed="1"/>
+    <w:lsdException w:name="Block Text" w:semiHidden="1" w:unhideWhenUsed="1"/>
+    <w:lsdException w:name="Hyperlink" w:semiHidden="1" w:unhideWhenUsed="1"/>
+    <w:lsdException w:name="FollowedHyperlink" w:semiHidden="1" w:unhideWhenUsed="1"/>
+    <w:lsdException w:name="Strong" w:uiPriority="22" w:qFormat="1"/>
+    <w:lsdException w:name="Emphasis" w:uiPriority="20" w:qFormat="1"/>
+    <w:lsdException w:name="Document Map" w:semiHidden="1" w:unhideWhenUsed="1"/>
+    <w:lsdException w:name="Plain Text" w:semiHidden="1" w:unhideWhenUsed="1"/>
+    <w:lsdException w:name="E-mail Signature" w:semiHidden="1" w:unhideWhenUsed="1"/>
+    <w:lsdException w:name="HTML Top of Form" w:semiHidden="1" w:unhideWhenUsed="1"/>
+    <w:lsdException w:name="HTML Bottom of Form" w:semiHidden="1" w:unhideWhenUsed="1"/>
+    <w:lsdException w:name="Normal (Web)" w:semiHidden="1" w:unhideWhenUsed="1"/>
+    <w:lsdException w:name="HTML Acronym" w:semiHidden="1" w:unhideWhenUsed="1"/>
+    <w:lsdException w:name="HTML Address" w:semiHidden="1" w:unhideWhenUsed="1"/>
+    <w:lsdException w:name="HTML Cite" w:semiHidden="1" w:unhideWhenUsed="1"/>
+    <w:lsdException w:name="HTML Code" w:semiHidden="1" w:unhideWhenUsed="1"/>
+    <w:lsdException w:name="HTML Definition" w:semiHidden="1" w:unhideWhenUsed="1"/>
+    <w:lsdException w:name="HTML Keyboard" w:semiHidden="1" w:unhideWhenUsed="1"/>
+    <w:lsdException w:name="HTML Preformatted" w:semiHidden="1" w:unhideWhenUsed="1"/>
+    <w:lsdException w:name="HTML Sample" w:semiHidden="1" w:unhideWhenUsed="1"/>
+    <w:lsdException w:name="HTML Typewriter" w:semiHidden="1" w:unhideWhenUsed="1"/>
+    <w:lsdException w:name="HTML Variable" w:semiHidden="1" w:unhideWhenUsed="1"/>
+    <w:lsdException w:name="Normal Table" w:semiHidden="1" w:unhideWhenUsed="1"/>
+    <w:lsdException w:name="annotation subject" w:semiHidden="1" w:unhideWhenUsed="1"/>
+    <w:lsdException w:name="No List" w:semiHidden="1" w:unhideWhenUsed="1"/>
+    <w:lsdException w:name="Outline List 1" w:semiHidden="1" w:unhideWhenUsed="1"/>
+    <w:lsdException w:name="Outline List 2" w:semiHidden="1" w:unhideWhenUsed="1"/>
+    <w:lsdException w:name="Outline List 3" w:semiHidden="1" w:unhideWhenUsed="1"/>
+    <w:lsdException w:name="Table Simple 1" w:semiHidden="1" w:unhideWhenUsed="1"/>
+    <w:lsdException w:name="Table Simple 2" w:semiHidden="1" w:unhideWhenUsed="1"/>
+    <w:lsdException w:name="Table Simple 3" w:semiHidden="1" w:unhideWhenUsed="1"/>
+    <w:lsdException w:name="Table Classic 1" w:semiHidden="1" w:unhideWhenUsed="1"/>
+    <w:lsdException w:name="Table Classic 2" w:semiHidden="1" w:unhideWhenUsed="1"/>
+    <w:lsdException w:name="Table Classic 3" w:semiHidden="1" w:unhideWhenUsed="1"/>
+    <w:lsdException w:name="Table Classic 4" w:semiHidden="1" w:unhideWhenUsed="1"/>
+    <w:lsdException w:name="Table Colorful 1" w:semiHidden="1" w:unhideWhenUsed="1"/>
+    <w:lsdException w:name="Table Colorful 2" w:semiHidden="1" w:unhideWhenUsed="1"/>
+    <w:lsdException w:name="Table Colorful 3" w:semiHidden="1" w:unhideWhenUsed="1"/>
+    <w:lsdException w:name="Table Columns 1" w:semiHidden="1" w:unhideWhenUsed="1"/>
+    <w:lsdException w:name="Table Columns 2" w:semiHidden="1" w:unhideWhenUsed="1"/>
+    <w:lsdException w:name="Table Columns 3" w:semiHidden="1" w:unhideWhenUsed="1"/>
+    <w:lsdException w:name="Table Columns 4" w:semiHidden="1" w:unhideWhenUsed="1"/>
+    <w:lsdException w:name="Table Columns 5" w:semiHidden="1" w:unhideWhenUsed="1"/>
+    <w:lsdException w:name="Table Grid 1" w:semiHidden="1" w:unhideWhenUsed="1"/>
+    <w:lsdException w:name="Table Grid 2" w:semiHidden="1" w:unhideWhenUsed="1"/>
+    <w:lsdException w:name="Table Grid 3" w:semiHidden="1" w:unhideWhenUsed="1"/>
+    <w:lsdException w:name="Table Grid 4" w:semiHidden="1" w:unhideWhenUsed="1"/>
+    <w:lsdException w:name="Table Grid 5" w:semiHidden="1" w:unhideWhenUsed="1"/>
+    <w:lsdException w:name="Table Grid 6" w:semiHidden="1" w:unhideWhenUsed="1"/>
+    <w:lsdException w:name="Table Grid 7" w:semiHidden="1" w:unhideWhenUsed="1"/>
+    <w:lsdException w:name="Table Grid 8" w:semiHidden="1" w:unhideWhenUsed="1"/>
+    <w:lsdException w:name="Table List 1" w:semiHidden="1" w:unhideWhenUsed="1"/>
+    <w:lsdException w:name="Table List 2" w:semiHidden="1" w:unhideWhenUsed="1"/>
+    <w:lsdException w:name="Table List 3" w:semiHidden="1" w:unhideWhenUsed="1"/>
+    <w:lsdException w:name="Table List 4" w:semiHidden="1" w:unhideWhenUsed="1"/>
+    <w:lsdException w:name="Table List 5" w:semiHidden="1" w:unhideWhenUsed="1"/>
+    <w:lsdException w:name="Table List 6" w:semiHidden="1" w:unhideWhenUsed="1"/>
+    <w:lsdException w:name="Table List 7" w:semiHidden="1" w:unhideWhenUsed="1"/>
+    <w:lsdException w:name="Table List 8" w:semiHidden="1" w:unhideWhenUsed="1"/>
+    <w:lsdException w:name="Table 3D effects 1" w:semiHidden="1" w:unhideWhenUsed="1"/>
+    <w:lsdException w:name="Table 3D effects 2" w:semiHidden="1" w:unhideWhenUsed="1"/>
+    <w:lsdException w:name="Table 3D effects 3" w:semiHidden="1" w:unhideWhenUsed="1"/>
+    <w:lsdException w:name="Table Contemporary" w:semiHidden="1" w:unhideWhenUsed="1"/>
+    <w:lsdException w:name="Table Elegant" w:semiHidden="1" w:unhideWhenUsed="1"/>
+    <w:lsdException w:name="Table Professional" w:semiHidden="1" w:unhideWhenUsed="1"/>
+    <w:lsdException w:name="Table Subtle 1" w:semiHidden="1" w:unhideWhenUsed="1"/>
+    <w:lsdException w:name="Table Subtle 2" w:semiHidden="1" w:unhideWhenUsed="1"/>
+    <w:lsdException w:name="Table Web 1" w:semiHidden="1" w:unhideWhenUsed="1"/>
+    <w:lsdException w:name="Table Web 2" w:semiHidden="1" w:unhideWhenUsed="1"/>
+    <w:lsdException w:name="Table Web 3" w:semiHidden="1" w:unhideWhenUsed="1"/>
+    <w:lsdException w:name="Balloon Text" w:semiHidden="1" w:unhideWhenUsed="1"/>
+    <w:lsdException w:name="Table Grid" w:semiHidden="1" w:uiPriority="59" w:unhideWhenUsed="1"/>
+    <w:lsdException w:name="Table Theme" w:semiHidden="1" w:unhideWhenUsed="1"/>
+    <w:lsdException w:name="Placeholder Text" w:semiHidden="1"/>
+    <w:lsdException w:name="No Spacing" w:uiPriority="1" w:qFormat="1"/>
+    <w:lsdException w:name="Light Shading" w:uiPriority="60"/>
+    <w:lsdException w:name="Light List" w:uiPriority="61"/>
+    <w:lsdException w:name="Light Grid" w:uiPriority="62"/>
+    <w:lsdException w:name="Medium Shading 1" w:uiPriority="63"/>
+    <w:lsdException w:name="Medium Shading 2" w:uiPriority="64"/>
+    <w:lsdException w:name="Medium List 1" w:uiPriority="65"/>
+    <w:lsdException w:name="Medium List 2" w:uiPriority="66"/>
+    <w:lsdException w:name="Medium Grid 1" w:uiPriority="67"/>
+    <w:lsdException w:name="Medium Grid 2" w:uiPriority="68"/>
+    <w:lsdException w:name="Medium Grid 3" w:uiPriority="69"/>
+    <w:lsdException w:name="Dark List" w:uiPriority="70"/>
+    <w:lsdException w:name="Colorful Shading" w:uiPriority="71"/>
+    <w:lsdException w:name="Colorful List" w:uiPriority="72"/>
+    <w:lsdException w:name="Colorful Grid" w:uiPriority="73"/>
+    <w:lsdException w:name="Light Shading Accent 1" w:uiPriority="60"/>
+    <w:lsdException w:name="Light List Accent 1" w:uiPriority="61"/>
+    <w:lsdException w:name="Light Grid Accent 1" w:uiPriority="62"/>
+    <w:lsdException w:name="Medium Shading 1 Accent 1" w:uiPriority="63"/>
+    <w:lsdException w:name="Medium Shading 2 Accent 1" w:uiPriority="64"/>
+    <w:lsdException w:name="Medium List 1 Accent 1" w:uiPriority="65"/>
+    <w:lsdException w:name="Revision" w:semiHidden="1"/>
+    <w:lsdException w:name="List Paragraph" w:uiPriority="34" w:qFormat="1"/>
+    <w:lsdException w:name="Quote" w:uiPriority="29" w:qFormat="1"/>
+    <w:lsdException w:name="Intense Quote" w:uiPriority="30" w:qFormat="1"/>
+    <w:lsdException w:name="Medium List 2 Accent 1" w:uiPriority="66"/>
+    <w:lsdException w:name="Medium Grid 1 Accent 1" w:uiPriority="67"/>
+    <w:lsdException w:name="Medium Grid 2 Accent 1" w:uiPriority="68"/>
+    <w:lsdException w:name="Medium Grid 3 Accent 1" w:uiPriority="69"/>
+    <w:lsdException w:name="Dark List Accent 1" w:uiPriority="70"/>
+    <w:lsdException w:name="Colorful Shading Accent 1" w:uiPriority="71"/>
+    <w:lsdException w:name="Colorful List Accent 1" w:uiPriority="72"/>
+    <w:lsdException w:name="Colorful Grid Accent 1" w:uiPriority="73"/>
+    <w:lsdException w:name="Light Shading Accent 2" w:uiPriority="60"/>
+    <w:lsdException w:name="Light List Accent 2" w:uiPriority="61"/>
+    <w:lsdException w:name="Light Grid Accent 2" w:uiPriority="62"/>
+    <w:lsdException w:name="Medium Shading 1 Accent 2" w:uiPriority="63"/>
+    <w:lsdException w:name="Medium Shading 2 Accent 2" w:uiPriority="64"/>
+    <w:lsdException w:name="Medium List 1 Accent 2" w:uiPriority="65"/>
+    <w:lsdException w:name="Medium List 2 Accent 2" w:uiPriority="66"/>
+    <w:lsdException w:name="Medium Grid 1 Accent 2" w:uiPriority="67"/>
+    <w:lsdException w:name="Medium Grid 2 Accent 2" w:uiPriority="68"/>
+    <w:lsdException w:name="Medium Grid 3 Accent 2" w:uiPriority="69"/>
+    <w:lsdException w:name="Dark List Accent 2" w:uiPriority="70"/>
+    <w:lsdException w:name="Colorful Shading Accent 2" w:uiPriority="71"/>
+    <w:lsdException w:name="Colorful List Accent 2" w:uiPriority="72"/>
+    <w:lsdException w:name="Colorful Grid Accent 2" w:uiPriority="73"/>
+    <w:lsdException w:name="Light Shading Accent 3" w:uiPriority="60"/>
+    <w:lsdException w:name="Light List Accent 3" w:uiPriority="61"/>
+    <w:lsdException w:name="Light Grid Accent 3" w:uiPriority="62"/>
+    <w:lsdException w:name="Medium Shading 1 Accent 3" w:uiPriority="63"/>
+    <w:lsdException w:name="Medium Shading 2 Accent 3" w:uiPriority="64"/>
+    <w:lsdException w:name="Medium List 1 Accent 3" w:uiPriority="65"/>
+    <w:lsdException w:name="Medium List 2 Accent 3" w:uiPriority="66"/>
+    <w:lsdException w:name="Medium Grid 1 Accent 3" w:uiPriority="67"/>
+    <w:lsdException w:name="Medium Grid 2 Accent 3" w:uiPriority="68"/>
+    <w:lsdException w:name="Medium Grid 3 Accent 3" w:uiPriority="69"/>
+    <w:lsdException w:name="Dark List Accent 3" w:uiPriority="70"/>
+    <w:lsdException w:name="Colorful Shading Accent 3" w:uiPriority="71"/>
+    <w:lsdException w:name="Colorful List Accent 3" w:uiPriority="72"/>
+    <w:lsdException w:name="Colorful Grid Accent 3" w:uiPriority="73"/>
+    <w:lsdException w:name="Light Shading Accent 4" w:uiPriority="60"/>
+    <w:lsdException w:name="Light List Accent 4" w:uiPriority="61"/>
+    <w:lsdException w:name="Light Grid Accent 4" w:uiPriority="62"/>
+    <w:lsdException w:name="Medium Shading 1 Accent 4" w:uiPriority="63"/>
+    <w:lsdException w:name="Medium Shading 2 Accent 4" w:uiPriority="64"/>
+    <w:lsdException w:name="Medium List 1 Accent 4" w:uiPriority="65"/>
+    <w:lsdException w:name="Medium List 2 Accent 4" w:uiPriority="66"/>
+    <w:lsdException w:name="Medium Grid 1 Accent 4" w:uiPriority="67"/>
+    <w:lsdException w:name="Medium Grid 2 Accent 4" w:uiPriority="68"/>
+    <w:lsdException w:name="Medium Grid 3 Accent 4" w:uiPriority="69"/>
+    <w:lsdException w:name="Dark List Accent 4" w:uiPriority="70"/>
+    <w:lsdException w:name="Colorful Shading Accent 4" w:uiPriority="71"/>
+    <w:lsdException w:name="Colorful List Accent 4" w:uiPriority="72"/>
+    <w:lsdException w:name="Colorful Grid Accent 4" w:uiPriority="73"/>
+    <w:lsdException w:name="Light Shading Accent 5" w:uiPriority="60"/>
+    <w:lsdException w:name="Light List Accent 5" w:uiPriority="61"/>
+    <w:lsdException w:name="Light Grid Accent 5" w:uiPriority="62"/>
+    <w:lsdException w:name="Medium Shading 1 Accent 5" w:uiPriority="63"/>
+    <w:lsdException w:name="Medium Shading 2 Accent 5" w:uiPriority="64"/>
+    <w:lsdException w:name="Medium List 1 Accent 5" w:uiPriority="65"/>
+    <w:lsdException w:name="Medium List 2 Accent 5" w:uiPriority="66"/>
+    <w:lsdException w:name="Medium Grid 1 Accent 5" w:uiPriority="67"/>
+    <w:lsdException w:name="Medium Grid 2 Accent 5" w:uiPriority="68"/>
+    <w:lsdException w:name="Medium Grid 3 Accent 5" w:uiPriority="69"/>
+    <w:lsdException w:name="Dark List Accent 5" w:uiPriority="70"/>
+    <w:lsdException w:name="Colorful Shading Accent 5" w:uiPriority="71"/>
+    <w:lsdException w:name="Colorful List Accent 5" w:uiPriority="72"/>
+    <w:lsdException w:name="Colorful Grid Accent 5" w:uiPriority="73"/>
+    <w:lsdException w:name="Light Shading Accent 6" w:uiPriority="60"/>
+    <w:lsdException w:name="Light List Accent 6" w:uiPriority="61"/>
+    <w:lsdException w:name="Light Grid Accent 6" w:uiPriority="62"/>
+    <w:lsdException w:name="Medium Shading 1 Accent 6" w:uiPriority="63"/>
+    <w:lsdException w:name="Medium Shading 2 Accent 6" w:uiPriority="64"/>
+    <w:lsdException w:name="Medium List 1 Accent 6" w:uiPriority="65"/>
+    <w:lsdException w:name="Medium List 2 Accent 6" w:uiPriority="66"/>
+    <w:lsdException w:name="Medium Grid 1 Accent 6" w:uiPriority="67"/>
+    <w:lsdException w:name="Medium Grid 2 Accent 6" w:uiPriority="68"/>
+    <w:lsdException w:name="Medium Grid 3 Accent 6" w:uiPriority="69"/>
+    <w:lsdException w:name="Dark List Accent 6" w:uiPriority="70"/>
+    <w:lsdException w:name="Colorful Shading Accent 6" w:uiPriority="71"/>
+    <w:lsdException w:name="Colorful List Accent 6" w:uiPriority="72"/>
+    <w:lsdException w:name="Colorful Grid Accent 6" w:uiPriority="73"/>
+    <w:lsdException w:name="Subtle Emphasis" w:uiPriority="19" w:qFormat="1"/>
+    <w:lsdException w:name="Intense Emphasis" w:uiPriority="21" w:qFormat="1"/>
+    <w:lsdException w:name="Subtle Reference" w:uiPriority="31" w:qFormat="1"/>
+    <w:lsdException w:name="Intense Reference" w:uiPriority="32" w:qFormat="1"/>
+    <w:lsdException w:name="Book Title" w:uiPriority="33" w:qFormat="1"/>
+    <w:lsdException w:name="Bibliography" w:semiHidden="1" w:uiPriority="37" w:unhideWhenUsed="1"/>
+    <w:lsdException w:name="TOC Heading" w:semiHidden="1" w:uiPriority="39" w:unhideWhenUsed="1" w:qFormat="1"/>
+    <w:lsdException w:name="Plain Table 1" w:uiPriority="41"/>
+    <w:lsdException w:name="Plain Table 2" w:uiPriority="42"/>
+    <w:lsdException w:name="Plain Table 3" w:uiPriority="43"/>
+    <w:lsdException w:name="Plain Table 4" w:uiPriority="44"/>
+    <w:lsdException w:name="Plain Table 5" w:uiPriority="45"/>
+    <w:lsdException w:name="Grid Table Light" w:uiPriority="40"/>
+    <w:lsdException w:name="Grid Table 1 Light" w:uiPriority="46"/>
+    <w:lsdException w:name="Grid Table 2" w:uiPriority="47"/>
+    <w:lsdException w:name="Grid Table 3" w:uiPriority="48"/>
+    <w:lsdException w:name="Grid Table 4" w:uiPriority="49"/>
+    <w:lsdException w:name="Grid Table 5 Dark" w:uiPriority="50"/>
+    <w:lsdException w:name="Grid Table 6 Colorful" w:uiPriority="51"/>
+    <w:lsdException w:name="Grid Table 7 Colorful" w:uiPriority="52"/>
+    <w:lsdException w:name="Grid Table 1 Light Accent 1" w:uiPriority="46"/>
+    <w:lsdException w:name="Grid Table 2 Accent 1" w:uiPriority="47"/>
+    <w:lsdException w:name="Grid Table 3 Accent 1" w:uiPriority="48"/>
+    <w:lsdException w:name="Grid Table 4 Accent 1" w:uiPriority="49"/>
+    <w:lsdException w:name="Grid Table 5 Dark Accent 1" w:uiPriority="50"/>
+    <w:lsdException w:name="Grid Table 6 Colorful Accent 1" w:uiPriority="51"/>
+    <w:lsdException w:name="Grid Table 7 Colorful Accent 1" w:uiPriority="52"/>
+    <w:lsdException w:name="Grid Table 1 Light Accent 2" w:uiPriority="46"/>
+    <w:lsdException w:name="Grid Table 2 Accent 2" w:uiPriority="47"/>
+    <w:lsdException w:name="Grid Table 3 Accent 2" w:uiPriority="48"/>
+    <w:lsdException w:name="Grid Table 4 Accent 2" w:uiPriority="49"/>
+    <w:lsdException w:name="Grid Table 5 Dark Accent 2" w:uiPriority="50"/>
+    <w:lsdException w:name="Grid Table 6 Colorful Accent 2" w:uiPriority="51"/>
+    <w:lsdException w:name="Grid Table 7 Colorful Accent 2" w:uiPriority="52"/>
+    <w:lsdException w:name="Grid Table 1 Light Accent 3" w:uiPriority="46"/>
+    <w:lsdException w:name="Grid Table 2 Accent 3" w:uiPriority="47"/>
+    <w:lsdException w:name="Grid Table 3 Accent 3" w:uiPriority="48"/>
+    <w:lsdException w:name="Grid Table 4 Accent 3" w:uiPriority="49"/>
+    <w:lsdException w:name="Grid Table 5 Dark Accent 3" w:uiPriority="50"/>
+    <w:lsdException w:name="Grid Table 6 Colorful Accent 3" w:uiPriority="51"/>
+    <w:lsdException w:name="Grid Table 7 Colorful Accent 3" w:uiPriority="52"/>
+    <w:lsdException w:name="Grid Table 1 Light Accent 4" w:uiPriority="46"/>
+    <w:lsdException w:name="Grid Table 2 Accent 4" w:uiPriority="47"/>
+    <w:lsdException w:name="Grid Table 3 Accent 4" w:uiPriority="48"/>
+    <w:lsdException w:name="Grid Table 4 Accent 4" w:uiPriority="49"/>
+    <w:lsdException w:name="Grid Table 5 Dark Accent 4" w:uiPriority="50"/>
+    <w:lsdException w:name="Grid Table 6 Colorful Accent 4" w:uiPriority="51"/>
+    <w:lsdException w:name="Grid Table 7 Colorful Accent 4" w:uiPriority="52"/>
+    <w:lsdException w:name="Grid Table 1 Light Accent 5" w:uiPriority="46"/>
+    <w:lsdException w:name="Grid Table 2 Accent 5" w:uiPriority="47"/>
+    <w:lsdException w:name="Grid Table 3 Accent 5" w:uiPriority="48"/>
+    <w:lsdException w:name="Grid Table 4 Accent 5" w:uiPriority="49"/>
+    <w:lsdException w:name="Grid Table 5 Dark Accent 5" w:uiPriority="50"/>
+    <w:lsdException w:name="Grid Table 6 Colorful Accent 5" w:uiPriority="51"/>
+    <w:lsdException w:name="Grid Table 7 Colorful Accent 5" w:uiPriority="52"/>
+    <w:lsdException w:name="Grid Table 1 Light Accent 6" w:uiPriority="46"/>
+    <w:lsdException w:name="Grid Table 2 Accent 6" w:uiPriority="47"/>
+    <w:lsdException w:name="Grid Table 3 Accent 6" w:uiPriority="48"/>
+    <w:lsdException w:name="Grid Table 4 Accent 6" w:uiPriority="49"/>
+    <w:lsdException w:name="Grid Table 5 Dark Accent 6" w:uiPriority="50"/>
+    <w:lsdException w:name="Grid Table 6 Colorful Accent 6" w:uiPriority="51"/>
+    <w:lsdException w:name="Grid Table 7 Colorful Accent 6" w:uiPriority="52"/>
+    <w:lsdException w:name="List Table 1 Light" w:uiPriority="46"/>
+    <w:lsdException w:name="List Table 2" w:uiPriority="47"/>
+    <w:lsdException w:name="List Table 3" w:uiPriority="48"/>
+    <w:lsdException w:name="List Table 4" w:uiPriority="49"/>
+    <w:lsdException w:name="List Table 5 Dark" w:uiPriority="50"/>
+    <w:lsdException w:name="List Table 6 Colorful" w:uiPriority="51"/>
+    <w:lsdException w:name="List Table 7 Colorful" w:uiPriority="52"/>
+    <w:lsdException w:name="List Table 1 Light Accent 1" w:uiPriority="46"/>
+    <w:lsdException w:name="List Table 2 Accent 1" w:uiPriority="47"/>
+    <w:lsdException w:name="List Table 3 Accent 1" w:uiPriority="48"/>
+    <w:lsdException w:name="List Table 4 Accent 1" w:uiPriority="49"/>
+    <w:lsdException w:name="List Table 5 Dark Accent 1" w:uiPriority="50"/>
+    <w:lsdException w:name="List Table 6 Colorful Accent 1" w:uiPriority="51"/>
+    <w:lsdException w:name="List Table 7 Colorful Accent 1" w:uiPriority="52"/>
+    <w:lsdException w:name="List Table 1 Light Accent 2" w:uiPriority="46"/>
+    <w:lsdException w:name="List Table 2 Accent 2" w:uiPriority="47"/>
+    <w:lsdException w:name="List Table 3 Accent 2" w:uiPriority="48"/>
+    <w:lsdException w:name="List Table 4 Accent 2" w:uiPriority="49"/>
+    <w:lsdException w:name="List Table 5 Dark Accent 2" w:uiPriority="50"/>
+    <w:lsdException w:name="List Table 6 Colorful Accent 2" w:uiPriority="51"/>
+    <w:lsdException w:name="List Table 7 Colorful Accent 2" w:uiPriority="52"/>
+    <w:lsdException w:name="List Table 1 Light Accent 3" w:uiPriority="46"/>
+    <w:lsdException w:name="List Table 2 Accent 3" w:uiPriority="47"/>
+    <w:lsdException w:name="List Table 3 Accent 3" w:uiPriority="48"/>
+    <w:lsdException w:name="List Table 4 Accent 3" w:uiPriority="49"/>
+    <w:lsdException w:name="List Table 5 Dark Accent 3" w:uiPriority="50"/>
+    <w:lsdException w:name="List Table 6 Colorful Accent 3" w:uiPriority="51"/>
+    <w:lsdException w:name="List Table 7 Colorful Accent 3" w:uiPriority="52"/>
+    <w:lsdException w:name="List Table 1 Light Accent 4" w:uiPriority="46"/>
+    <w:lsdException w:name="List Table 2 Accent 4" w:uiPriority="47"/>
+    <w:lsdException w:name="List Table 3 Accent 4" w:uiPriority="48"/>
+    <w:lsdException w:name="List Table 4 Accent 4" w:uiPriority="49"/>
+    <w:lsdException w:name="List Table 5 Dark Accent 4" w:uiPriority="50"/>
+    <w:lsdException w:name="List Table 6 Colorful Accent 4" w:uiPriority="51"/>
+    <w:lsdException w:name="List Table 7 Colorful Accent 4" w:uiPriority="52"/>
+    <w:lsdException w:name="List Table 1 Light Accent 5" w:uiPriority="46"/>
+    <w:lsdException w:name="List Table 2 Accent 5" w:uiPriority="47"/>
+    <w:lsdException w:name="List Table 3 Accent 5" w:uiPriority="48"/>
+    <w:lsdException w:name="List Table 4 Accent 5" w:uiPriority="49"/>
+    <w:lsdException w:name="List Table 5 Dark Accent 5" w:uiPriority="50"/>
+    <w:lsdException w:name="List Table 6 Colorful Accent 5" w:uiPriority="51"/>
+    <w:lsdException w:name="List Table 7 Colorful Accent 5" w:uiPriority="52"/>
+    <w:lsdException w:name="List Table 1 Light Accent 6" w:uiPriority="46"/>
+    <w:lsdException w:name="List Table 2 Accent 6" w:uiPriority="47"/>
+    <w:lsdException w:name="List Table 3 Accent 6" w:uiPriority="48"/>
+    <w:lsdException w:name="List Table 4 Accent 6" w:uiPriority="49"/>
+    <w:lsdException w:name="List Table 5 Dark Accent 6" w:uiPriority="50"/>
+    <w:lsdException w:name="List Table 6 Colorful Accent 6" w:uiPriority="51"/>
+    <w:lsdException w:name="List Table 7 Colorful Accent 6" w:uiPriority="52"/>
+    <w:lsdException w:name="Mention" w:semiHidden="1" w:unhideWhenUsed="1"/>
+    <w:lsdException w:name="Smart Hyperlink" w:semiHidden="1" w:unhideWhenUsed="1"/>
+    <w:lsdException w:name="Hashtag" w:semiHidden="1" w:unhideWhenUsed="1"/>
+    <w:lsdException w:name="Unresolved Mention" w:semiHidden="1" w:unhideWhenUsed="1"/>
   </w:latentStyles>
   <w:style w:type="paragraph" w:default="1" w:styleId="Normal">
     <w:name w:val="Normal"/>
@@ -574,7 +1104,6 @@
     <w:uiPriority w:val="99"/>
     <w:semiHidden/>
     <w:unhideWhenUsed/>
-    <w:qFormat/>
     <w:tblPr>
       <w:tblInd w:w="0" w:type="dxa"/>
       <w:tblCellMar>
@@ -886,4 +1415,16 @@
   <a:objectDefaults/>
   <a:extraClrSchemeLst/>
 </a:theme>
+</file>
+
+<file path=customXml/item1.xml><?xml version="1.0" encoding="utf-8"?>
+<b:Sources xmlns:b="http://schemas.openxmlformats.org/officeDocument/2006/bibliography" xmlns="http://schemas.openxmlformats.org/officeDocument/2006/bibliography" SelectedStyle="\APASixthEditionOfficeOnline.xsl" StyleName="APA" Version="6"/>
+</file>
+
+<file path=customXml/itemProps1.xml><?xml version="1.0" encoding="utf-8"?>
+<ds:datastoreItem xmlns:ds="http://schemas.openxmlformats.org/officeDocument/2006/customXml" ds:itemID="{F348DCEA-9F74-4D31-83F6-5ADBF56BA148}">
+  <ds:schemaRefs>
+    <ds:schemaRef ds:uri="http://schemas.openxmlformats.org/officeDocument/2006/bibliography"/>
+  </ds:schemaRefs>
+</ds:datastoreItem>
 </file>
</xml_diff>

<commit_message>
Kevin: commit rapport matinal
</commit_message>
<xml_diff>
--- a/19_ECommerce_Spring/reportings/rapport Spring MVC Benjamin Hadrien Kevin 15-11-2017.docx
+++ b/19_ECommerce_Spring/reportings/rapport Spring MVC Benjamin Hadrien Kevin 15-11-2017.docx
@@ -459,13 +459,7 @@
       </w:pPr>
       <w:r>
         <w:lastRenderedPageBreak/>
-        <w:t>Date : 1</w:t>
-      </w:r>
-      <w:r>
-        <w:t>7</w:t>
-      </w:r>
-      <w:r>
-        <w:t>/11/2017</w:t>
+        <w:t>Date : 17/11/2017</w:t>
       </w:r>
     </w:p>
     <w:p>
@@ -645,15 +639,234 @@
       </w:r>
       <w:r>
         <w:t>terminé</w:t>
+      </w:r>
+    </w:p>
+    <w:p>
+      <w:pPr>
+        <w:spacing w:line="360" w:lineRule="auto"/>
+      </w:pPr>
+      <w:r>
+        <w:t>Date : 18/11/2017</w:t>
+      </w:r>
+    </w:p>
+    <w:p>
+      <w:pPr>
+        <w:spacing w:line="360" w:lineRule="auto"/>
+      </w:pPr>
+      <w:r>
+        <w:t>Tâches effectuées</w:t>
+      </w:r>
+    </w:p>
+    <w:p>
+      <w:pPr>
+        <w:pStyle w:val="Paragraphedeliste"/>
+        <w:numPr>
+          <w:ilvl w:val="0"/>
+          <w:numId w:val="3"/>
+        </w:numPr>
+        <w:spacing w:line="360" w:lineRule="auto"/>
+      </w:pPr>
+      <w:r>
+        <w:t xml:space="preserve">Formulaire paiement nouveau client et facture : Benjamin </w:t>
+      </w:r>
+      <w:r>
+        <w:sym w:font="Wingdings" w:char="F0E0"/>
+      </w:r>
+      <w:r>
+        <w:t xml:space="preserve"> terminé</w:t>
+      </w:r>
+    </w:p>
+    <w:p>
+      <w:pPr>
+        <w:pStyle w:val="Paragraphedeliste"/>
+        <w:numPr>
+          <w:ilvl w:val="0"/>
+          <w:numId w:val="3"/>
+        </w:numPr>
+        <w:spacing w:line="360" w:lineRule="auto"/>
+      </w:pPr>
+      <w:r>
+        <w:t xml:space="preserve">Mail client : Benjamin </w:t>
+      </w:r>
+      <w:r>
+        <w:sym w:font="Wingdings" w:char="F0E0"/>
+      </w:r>
+      <w:r>
+        <w:t xml:space="preserve"> en cours</w:t>
+      </w:r>
+    </w:p>
+    <w:p>
+      <w:pPr>
+        <w:pStyle w:val="Paragraphedeliste"/>
+        <w:numPr>
+          <w:ilvl w:val="0"/>
+          <w:numId w:val="3"/>
+        </w:numPr>
+        <w:spacing w:line="360" w:lineRule="auto"/>
+      </w:pPr>
+      <w:r>
+        <w:t xml:space="preserve">Presentation et sauvegarde des images : Hadrien </w:t>
+      </w:r>
+      <w:r>
+        <w:sym w:font="Wingdings" w:char="F0E0"/>
+      </w:r>
+      <w:r>
+        <w:t xml:space="preserve"> terminé</w:t>
+      </w:r>
+    </w:p>
+    <w:p>
+      <w:pPr>
+        <w:pStyle w:val="Paragraphedeliste"/>
+        <w:numPr>
+          <w:ilvl w:val="0"/>
+          <w:numId w:val="3"/>
+        </w:numPr>
+        <w:spacing w:line="360" w:lineRule="auto"/>
+      </w:pPr>
+      <w:r>
+        <w:t xml:space="preserve">Ecriture des tests DAO : Kévin </w:t>
+      </w:r>
+      <w:r>
+        <w:sym w:font="Wingdings" w:char="F0E0"/>
+      </w:r>
+      <w:r>
+        <w:t xml:space="preserve"> en cours</w:t>
+      </w:r>
+    </w:p>
+    <w:p>
+      <w:pPr>
+        <w:spacing w:line="360" w:lineRule="auto"/>
+      </w:pPr>
+      <w:r>
+        <w:t>Date : 19/11/2017</w:t>
+      </w:r>
+    </w:p>
+    <w:p>
+      <w:pPr>
+        <w:spacing w:line="360" w:lineRule="auto"/>
+      </w:pPr>
+      <w:r>
+        <w:t>Taches effectuées</w:t>
+      </w:r>
+    </w:p>
+    <w:p>
+      <w:pPr>
+        <w:pStyle w:val="Paragraphedeliste"/>
+        <w:numPr>
+          <w:ilvl w:val="0"/>
+          <w:numId w:val="4"/>
+        </w:numPr>
+        <w:spacing w:line="360" w:lineRule="auto"/>
+      </w:pPr>
+      <w:r>
+        <w:t xml:space="preserve">Fin des tests DAO et modification de modèles : Kevin </w:t>
+      </w:r>
+      <w:r>
+        <w:sym w:font="Wingdings" w:char="F0E0"/>
+      </w:r>
+      <w:r>
+        <w:t xml:space="preserve"> terminé</w:t>
+      </w:r>
+    </w:p>
+    <w:p>
+      <w:pPr>
+        <w:pStyle w:val="Paragraphedeliste"/>
+        <w:numPr>
+          <w:ilvl w:val="0"/>
+          <w:numId w:val="4"/>
+        </w:numPr>
+        <w:spacing w:line="360" w:lineRule="auto"/>
+      </w:pPr>
+      <w:r>
+        <w:t xml:space="preserve">Choix des categories par menu dropdown : Hadrien </w:t>
+      </w:r>
+      <w:r>
+        <w:sym w:font="Wingdings" w:char="F0E0"/>
+      </w:r>
+      <w:r>
+        <w:t xml:space="preserve"> terminé</w:t>
+      </w:r>
+    </w:p>
+    <w:p>
+      <w:pPr>
+        <w:pStyle w:val="Paragraphedeliste"/>
+        <w:numPr>
+          <w:ilvl w:val="0"/>
+          <w:numId w:val="4"/>
+        </w:numPr>
+        <w:spacing w:line="360" w:lineRule="auto"/>
+      </w:pPr>
+      <w:r>
+        <w:t xml:space="preserve">PDF récapitulatif des catégories et produit : Kevin </w:t>
+      </w:r>
+      <w:r>
+        <w:sym w:font="Wingdings" w:char="F0E0"/>
+      </w:r>
+      <w:r>
+        <w:t xml:space="preserve"> terminé</w:t>
+      </w:r>
+    </w:p>
+    <w:p>
+      <w:pPr>
+        <w:pStyle w:val="Paragraphedeliste"/>
+        <w:numPr>
+          <w:ilvl w:val="0"/>
+          <w:numId w:val="4"/>
+        </w:numPr>
+        <w:spacing w:line="360" w:lineRule="auto"/>
+      </w:pPr>
+      <w:r>
+        <w:t xml:space="preserve">Visualisation des anciennes commandes : Benjamin </w:t>
+      </w:r>
+      <w:r>
+        <w:sym w:font="Wingdings" w:char="F0E0"/>
+      </w:r>
+      <w:r>
+        <w:t xml:space="preserve"> terminé</w:t>
+      </w:r>
+    </w:p>
+    <w:p>
+      <w:pPr>
+        <w:pStyle w:val="Paragraphedeliste"/>
+        <w:numPr>
+          <w:ilvl w:val="0"/>
+          <w:numId w:val="4"/>
+        </w:numPr>
+        <w:spacing w:line="360" w:lineRule="auto"/>
+      </w:pPr>
+      <w:r>
+        <w:t xml:space="preserve">Amelioration navigation des pages admin : Hadrien </w:t>
+      </w:r>
+      <w:r>
+        <w:sym w:font="Wingdings" w:char="F0E0"/>
+      </w:r>
+      <w:r>
+        <w:t xml:space="preserve"> </w:t>
+      </w:r>
+      <w:r>
+        <w:t>en cours</w:t>
       </w:r>
       <w:bookmarkStart w:id="0" w:name="_GoBack"/>
       <w:bookmarkEnd w:id="0"/>
     </w:p>
     <w:p>
       <w:pPr>
-        <w:spacing w:line="360" w:lineRule="auto"/>
-        <w:ind w:left="360"/>
-      </w:pPr>
+        <w:pStyle w:val="Paragraphedeliste"/>
+        <w:numPr>
+          <w:ilvl w:val="0"/>
+          <w:numId w:val="4"/>
+        </w:numPr>
+        <w:spacing w:line="360" w:lineRule="auto"/>
+      </w:pPr>
+      <w:r>
+        <w:t xml:space="preserve">Nettoyage page d’accueil client, modif quantités panier : Kevin </w:t>
+      </w:r>
+      <w:r>
+        <w:sym w:font="Wingdings" w:char="F0E0"/>
+      </w:r>
+      <w:r>
+        <w:t xml:space="preserve"> en cours</w:t>
+      </w:r>
     </w:p>
     <w:sectPr>
       <w:pgSz w:w="11906" w:h="16838"/>
@@ -668,6 +881,232 @@
 <file path=word/numbering.xml><?xml version="1.0" encoding="utf-8"?>
 <w:numbering xmlns:wpc="http://schemas.microsoft.com/office/word/2010/wordprocessingCanvas" xmlns:cx="http://schemas.microsoft.com/office/drawing/2014/chartex" xmlns:cx1="http://schemas.microsoft.com/office/drawing/2015/9/8/chartex" xmlns:cx2="http://schemas.microsoft.com/office/drawing/2015/10/21/chartex" xmlns:cx3="http://schemas.microsoft.com/office/drawing/2016/5/9/chartex" xmlns:cx4="http://schemas.microsoft.com/office/drawing/2016/5/10/chartex" xmlns:cx5="http://schemas.microsoft.com/office/drawing/2016/5/11/chartex" xmlns:cx6="http://schemas.microsoft.com/office/drawing/2016/5/12/chartex" xmlns:cx7="http://schemas.microsoft.com/office/drawing/2016/5/13/chartex" xmlns:cx8="http://schemas.microsoft.com/office/drawing/2016/5/14/chartex" xmlns:mc="http://schemas.openxmlformats.org/markup-compatibility/2006" xmlns:aink="http://schemas.microsoft.com/office/drawing/2016/ink" xmlns:am3d="http://schemas.microsoft.com/office/drawing/2017/model3d" xmlns:o="urn:schemas-microsoft-com:office:office" xmlns:r="http://schemas.openxmlformats.org/officeDocument/2006/relationships" xmlns:m="http://schemas.openxmlformats.org/officeDocument/2006/math" xmlns:v="urn:schemas-microsoft-com:vml" xmlns:wp14="http://schemas.microsoft.com/office/word/2010/wordprocessingDrawing" xmlns:wp="http://schemas.openxmlformats.org/drawingml/2006/wordprocessingDrawing" xmlns:w10="urn:schemas-microsoft-com:office:word" xmlns:w="http://schemas.openxmlformats.org/wordprocessingml/2006/main" xmlns:w14="http://schemas.microsoft.com/office/word/2010/wordml" xmlns:w15="http://schemas.microsoft.com/office/word/2012/wordml" xmlns:w16cid="http://schemas.microsoft.com/office/word/2016/wordml/cid" xmlns:w16se="http://schemas.microsoft.com/office/word/2015/wordml/symex" xmlns:wpg="http://schemas.microsoft.com/office/word/2010/wordprocessingGroup" xmlns:wpi="http://schemas.microsoft.com/office/word/2010/wordprocessingInk" xmlns:wne="http://schemas.microsoft.com/office/word/2006/wordml" xmlns:wps="http://schemas.microsoft.com/office/word/2010/wordprocessingShape" mc:Ignorable="w14 w15 w16se w16cid wp14">
   <w:abstractNum w:abstractNumId="0" w15:restartNumberingAfterBreak="0">
+    <w:nsid w:val="10862299"/>
+    <w:multiLevelType w:val="hybridMultilevel"/>
+    <w:tmpl w:val="012E7A2E"/>
+    <w:lvl w:ilvl="0" w:tplc="040C0001">
+      <w:start w:val="1"/>
+      <w:numFmt w:val="bullet"/>
+      <w:lvlText w:val=""/>
+      <w:lvlJc w:val="left"/>
+      <w:pPr>
+        <w:ind w:left="720" w:hanging="360"/>
+      </w:pPr>
+      <w:rPr>
+        <w:rFonts w:ascii="Symbol" w:hAnsi="Symbol" w:hint="default"/>
+      </w:rPr>
+    </w:lvl>
+    <w:lvl w:ilvl="1" w:tplc="040C0003" w:tentative="1">
+      <w:start w:val="1"/>
+      <w:numFmt w:val="bullet"/>
+      <w:lvlText w:val="o"/>
+      <w:lvlJc w:val="left"/>
+      <w:pPr>
+        <w:ind w:left="1440" w:hanging="360"/>
+      </w:pPr>
+      <w:rPr>
+        <w:rFonts w:ascii="Courier New" w:hAnsi="Courier New" w:cs="Courier New" w:hint="default"/>
+      </w:rPr>
+    </w:lvl>
+    <w:lvl w:ilvl="2" w:tplc="040C0005" w:tentative="1">
+      <w:start w:val="1"/>
+      <w:numFmt w:val="bullet"/>
+      <w:lvlText w:val=""/>
+      <w:lvlJc w:val="left"/>
+      <w:pPr>
+        <w:ind w:left="2160" w:hanging="360"/>
+      </w:pPr>
+      <w:rPr>
+        <w:rFonts w:ascii="Wingdings" w:hAnsi="Wingdings" w:hint="default"/>
+      </w:rPr>
+    </w:lvl>
+    <w:lvl w:ilvl="3" w:tplc="040C0001" w:tentative="1">
+      <w:start w:val="1"/>
+      <w:numFmt w:val="bullet"/>
+      <w:lvlText w:val=""/>
+      <w:lvlJc w:val="left"/>
+      <w:pPr>
+        <w:ind w:left="2880" w:hanging="360"/>
+      </w:pPr>
+      <w:rPr>
+        <w:rFonts w:ascii="Symbol" w:hAnsi="Symbol" w:hint="default"/>
+      </w:rPr>
+    </w:lvl>
+    <w:lvl w:ilvl="4" w:tplc="040C0003" w:tentative="1">
+      <w:start w:val="1"/>
+      <w:numFmt w:val="bullet"/>
+      <w:lvlText w:val="o"/>
+      <w:lvlJc w:val="left"/>
+      <w:pPr>
+        <w:ind w:left="3600" w:hanging="360"/>
+      </w:pPr>
+      <w:rPr>
+        <w:rFonts w:ascii="Courier New" w:hAnsi="Courier New" w:cs="Courier New" w:hint="default"/>
+      </w:rPr>
+    </w:lvl>
+    <w:lvl w:ilvl="5" w:tplc="040C0005" w:tentative="1">
+      <w:start w:val="1"/>
+      <w:numFmt w:val="bullet"/>
+      <w:lvlText w:val=""/>
+      <w:lvlJc w:val="left"/>
+      <w:pPr>
+        <w:ind w:left="4320" w:hanging="360"/>
+      </w:pPr>
+      <w:rPr>
+        <w:rFonts w:ascii="Wingdings" w:hAnsi="Wingdings" w:hint="default"/>
+      </w:rPr>
+    </w:lvl>
+    <w:lvl w:ilvl="6" w:tplc="040C0001" w:tentative="1">
+      <w:start w:val="1"/>
+      <w:numFmt w:val="bullet"/>
+      <w:lvlText w:val=""/>
+      <w:lvlJc w:val="left"/>
+      <w:pPr>
+        <w:ind w:left="5040" w:hanging="360"/>
+      </w:pPr>
+      <w:rPr>
+        <w:rFonts w:ascii="Symbol" w:hAnsi="Symbol" w:hint="default"/>
+      </w:rPr>
+    </w:lvl>
+    <w:lvl w:ilvl="7" w:tplc="040C0003" w:tentative="1">
+      <w:start w:val="1"/>
+      <w:numFmt w:val="bullet"/>
+      <w:lvlText w:val="o"/>
+      <w:lvlJc w:val="left"/>
+      <w:pPr>
+        <w:ind w:left="5760" w:hanging="360"/>
+      </w:pPr>
+      <w:rPr>
+        <w:rFonts w:ascii="Courier New" w:hAnsi="Courier New" w:cs="Courier New" w:hint="default"/>
+      </w:rPr>
+    </w:lvl>
+    <w:lvl w:ilvl="8" w:tplc="040C0005" w:tentative="1">
+      <w:start w:val="1"/>
+      <w:numFmt w:val="bullet"/>
+      <w:lvlText w:val=""/>
+      <w:lvlJc w:val="left"/>
+      <w:pPr>
+        <w:ind w:left="6480" w:hanging="360"/>
+      </w:pPr>
+      <w:rPr>
+        <w:rFonts w:ascii="Wingdings" w:hAnsi="Wingdings" w:hint="default"/>
+      </w:rPr>
+    </w:lvl>
+  </w:abstractNum>
+  <w:abstractNum w:abstractNumId="1" w15:restartNumberingAfterBreak="0">
+    <w:nsid w:val="30417019"/>
+    <w:multiLevelType w:val="hybridMultilevel"/>
+    <w:tmpl w:val="6BC24BC8"/>
+    <w:lvl w:ilvl="0" w:tplc="040C0001">
+      <w:start w:val="1"/>
+      <w:numFmt w:val="bullet"/>
+      <w:lvlText w:val=""/>
+      <w:lvlJc w:val="left"/>
+      <w:pPr>
+        <w:ind w:left="720" w:hanging="360"/>
+      </w:pPr>
+      <w:rPr>
+        <w:rFonts w:ascii="Symbol" w:hAnsi="Symbol" w:hint="default"/>
+      </w:rPr>
+    </w:lvl>
+    <w:lvl w:ilvl="1" w:tplc="040C0003" w:tentative="1">
+      <w:start w:val="1"/>
+      <w:numFmt w:val="bullet"/>
+      <w:lvlText w:val="o"/>
+      <w:lvlJc w:val="left"/>
+      <w:pPr>
+        <w:ind w:left="1440" w:hanging="360"/>
+      </w:pPr>
+      <w:rPr>
+        <w:rFonts w:ascii="Courier New" w:hAnsi="Courier New" w:cs="Courier New" w:hint="default"/>
+      </w:rPr>
+    </w:lvl>
+    <w:lvl w:ilvl="2" w:tplc="040C0005" w:tentative="1">
+      <w:start w:val="1"/>
+      <w:numFmt w:val="bullet"/>
+      <w:lvlText w:val=""/>
+      <w:lvlJc w:val="left"/>
+      <w:pPr>
+        <w:ind w:left="2160" w:hanging="360"/>
+      </w:pPr>
+      <w:rPr>
+        <w:rFonts w:ascii="Wingdings" w:hAnsi="Wingdings" w:hint="default"/>
+      </w:rPr>
+    </w:lvl>
+    <w:lvl w:ilvl="3" w:tplc="040C0001" w:tentative="1">
+      <w:start w:val="1"/>
+      <w:numFmt w:val="bullet"/>
+      <w:lvlText w:val=""/>
+      <w:lvlJc w:val="left"/>
+      <w:pPr>
+        <w:ind w:left="2880" w:hanging="360"/>
+      </w:pPr>
+      <w:rPr>
+        <w:rFonts w:ascii="Symbol" w:hAnsi="Symbol" w:hint="default"/>
+      </w:rPr>
+    </w:lvl>
+    <w:lvl w:ilvl="4" w:tplc="040C0003" w:tentative="1">
+      <w:start w:val="1"/>
+      <w:numFmt w:val="bullet"/>
+      <w:lvlText w:val="o"/>
+      <w:lvlJc w:val="left"/>
+      <w:pPr>
+        <w:ind w:left="3600" w:hanging="360"/>
+      </w:pPr>
+      <w:rPr>
+        <w:rFonts w:ascii="Courier New" w:hAnsi="Courier New" w:cs="Courier New" w:hint="default"/>
+      </w:rPr>
+    </w:lvl>
+    <w:lvl w:ilvl="5" w:tplc="040C0005" w:tentative="1">
+      <w:start w:val="1"/>
+      <w:numFmt w:val="bullet"/>
+      <w:lvlText w:val=""/>
+      <w:lvlJc w:val="left"/>
+      <w:pPr>
+        <w:ind w:left="4320" w:hanging="360"/>
+      </w:pPr>
+      <w:rPr>
+        <w:rFonts w:ascii="Wingdings" w:hAnsi="Wingdings" w:hint="default"/>
+      </w:rPr>
+    </w:lvl>
+    <w:lvl w:ilvl="6" w:tplc="040C0001" w:tentative="1">
+      <w:start w:val="1"/>
+      <w:numFmt w:val="bullet"/>
+      <w:lvlText w:val=""/>
+      <w:lvlJc w:val="left"/>
+      <w:pPr>
+        <w:ind w:left="5040" w:hanging="360"/>
+      </w:pPr>
+      <w:rPr>
+        <w:rFonts w:ascii="Symbol" w:hAnsi="Symbol" w:hint="default"/>
+      </w:rPr>
+    </w:lvl>
+    <w:lvl w:ilvl="7" w:tplc="040C0003" w:tentative="1">
+      <w:start w:val="1"/>
+      <w:numFmt w:val="bullet"/>
+      <w:lvlText w:val="o"/>
+      <w:lvlJc w:val="left"/>
+      <w:pPr>
+        <w:ind w:left="5760" w:hanging="360"/>
+      </w:pPr>
+      <w:rPr>
+        <w:rFonts w:ascii="Courier New" w:hAnsi="Courier New" w:cs="Courier New" w:hint="default"/>
+      </w:rPr>
+    </w:lvl>
+    <w:lvl w:ilvl="8" w:tplc="040C0005" w:tentative="1">
+      <w:start w:val="1"/>
+      <w:numFmt w:val="bullet"/>
+      <w:lvlText w:val=""/>
+      <w:lvlJc w:val="left"/>
+      <w:pPr>
+        <w:ind w:left="6480" w:hanging="360"/>
+      </w:pPr>
+      <w:rPr>
+        <w:rFonts w:ascii="Wingdings" w:hAnsi="Wingdings" w:hint="default"/>
+      </w:rPr>
+    </w:lvl>
+  </w:abstractNum>
+  <w:abstractNum w:abstractNumId="2" w15:restartNumberingAfterBreak="0">
     <w:nsid w:val="635C1E83"/>
     <w:multiLevelType w:val="hybridMultilevel"/>
     <w:tmpl w:val="6DEEDCA8"/>
@@ -780,7 +1219,7 @@
       </w:rPr>
     </w:lvl>
   </w:abstractNum>
-  <w:abstractNum w:abstractNumId="1" w15:restartNumberingAfterBreak="0">
+  <w:abstractNum w:abstractNumId="3" w15:restartNumberingAfterBreak="0">
     <w:nsid w:val="7B1E021B"/>
     <w:multiLevelType w:val="hybridMultilevel"/>
     <w:tmpl w:val="F484FEA4"/>
@@ -894,10 +1333,16 @@
     </w:lvl>
   </w:abstractNum>
   <w:num w:numId="1">
-    <w:abstractNumId w:val="0"/>
+    <w:abstractNumId w:val="2"/>
   </w:num>
   <w:num w:numId="2">
+    <w:abstractNumId w:val="3"/>
+  </w:num>
+  <w:num w:numId="3">
     <w:abstractNumId w:val="1"/>
+  </w:num>
+  <w:num w:numId="4">
+    <w:abstractNumId w:val="0"/>
   </w:num>
 </w:numbering>
 </file>
@@ -1630,7 +2075,7 @@
 </file>
 
 <file path=customXml/itemProps1.xml><?xml version="1.0" encoding="utf-8"?>
-<ds:datastoreItem xmlns:ds="http://schemas.openxmlformats.org/officeDocument/2006/customXml" ds:itemID="{FF76A2BB-6145-4FA0-8F84-D8ED66984B7F}">
+<ds:datastoreItem xmlns:ds="http://schemas.openxmlformats.org/officeDocument/2006/customXml" ds:itemID="{4424DA3F-0891-4720-B582-7AB3CD300EF1}">
   <ds:schemaRefs>
     <ds:schemaRef ds:uri="http://schemas.openxmlformats.org/officeDocument/2006/bibliography"/>
   </ds:schemaRefs>

</xml_diff>